<commit_message>
informe en weka terminado
</commit_message>
<xml_diff>
--- a/jupyter_notebook/ejercicios/2_tecnicas_no_supervisadas/weka/informe.docx
+++ b/jupyter_notebook/ejercicios/2_tecnicas_no_supervisadas/weka/informe.docx
@@ -1,6 +1,6 @@
 
 <file path=word/document.xml><?xml version="1.0" encoding="utf-8"?>
-<w:document xmlns:wpc="http://schemas.microsoft.com/office/word/2010/wordprocessingCanvas" xmlns:cx="http://schemas.microsoft.com/office/drawing/2014/chartex" xmlns:cx1="http://schemas.microsoft.com/office/drawing/2015/9/8/chartex" xmlns:cx2="http://schemas.microsoft.com/office/drawing/2015/10/21/chartex" xmlns:cx3="http://schemas.microsoft.com/office/drawing/2016/5/9/chartex" xmlns:cx4="http://schemas.microsoft.com/office/drawing/2016/5/10/chartex" xmlns:cx5="http://schemas.microsoft.com/office/drawing/2016/5/11/chartex" xmlns:cx6="http://schemas.microsoft.com/office/drawing/2016/5/12/chartex" xmlns:cx7="http://schemas.microsoft.com/office/drawing/2016/5/13/chartex" xmlns:cx8="http://schemas.microsoft.com/office/drawing/2016/5/14/chartex" xmlns:mc="http://schemas.openxmlformats.org/markup-compatibility/2006" xmlns:aink="http://schemas.microsoft.com/office/drawing/2016/ink" xmlns:am3d="http://schemas.microsoft.com/office/drawing/2017/model3d" xmlns:o="urn:schemas-microsoft-com:office:office" xmlns:r="http://schemas.openxmlformats.org/officeDocument/2006/relationships" xmlns:m="http://schemas.openxmlformats.org/officeDocument/2006/math" xmlns:v="urn:schemas-microsoft-com:vml" xmlns:wp14="http://schemas.microsoft.com/office/word/2010/wordprocessingDrawing" xmlns:wp="http://schemas.openxmlformats.org/drawingml/2006/wordprocessingDrawing" xmlns:w10="urn:schemas-microsoft-com:office:word" xmlns:w="http://schemas.openxmlformats.org/wordprocessingml/2006/main" xmlns:w14="http://schemas.microsoft.com/office/word/2010/wordml" xmlns:w15="http://schemas.microsoft.com/office/word/2012/wordml" xmlns:w16cid="http://schemas.microsoft.com/office/word/2016/wordml/cid" xmlns:w16se="http://schemas.microsoft.com/office/word/2015/wordml/symex" xmlns:wpg="http://schemas.microsoft.com/office/word/2010/wordprocessingGroup" xmlns:wpi="http://schemas.microsoft.com/office/word/2010/wordprocessingInk" xmlns:wne="http://schemas.microsoft.com/office/word/2006/wordml" xmlns:wps="http://schemas.microsoft.com/office/word/2010/wordprocessingShape" mc:Ignorable="w14 w15 w16se w16cid wp14">
+<w:document xmlns:wpc="http://schemas.microsoft.com/office/word/2010/wordprocessingCanvas" xmlns:mc="http://schemas.openxmlformats.org/markup-compatibility/2006" xmlns:o="urn:schemas-microsoft-com:office:office" xmlns:r="http://schemas.openxmlformats.org/officeDocument/2006/relationships" xmlns:m="http://schemas.openxmlformats.org/officeDocument/2006/math" xmlns:v="urn:schemas-microsoft-com:vml" xmlns:wp14="http://schemas.microsoft.com/office/word/2010/wordprocessingDrawing" xmlns:wp="http://schemas.openxmlformats.org/drawingml/2006/wordprocessingDrawing" xmlns:w10="urn:schemas-microsoft-com:office:word" xmlns:w="http://schemas.openxmlformats.org/wordprocessingml/2006/main" xmlns:w14="http://schemas.microsoft.com/office/word/2010/wordml" xmlns:w15="http://schemas.microsoft.com/office/word/2012/wordml" xmlns:wpg="http://schemas.microsoft.com/office/word/2010/wordprocessingGroup" xmlns:wpi="http://schemas.microsoft.com/office/word/2010/wordprocessingInk" xmlns:wne="http://schemas.microsoft.com/office/word/2006/wordml" xmlns:wps="http://schemas.microsoft.com/office/word/2010/wordprocessingShape" mc:Ignorable="w14 w15 wp14">
   <w:body>
     <w:p>
       <w:pPr>
@@ -219,18 +219,9 @@
           <w:b/>
           <w:i/>
         </w:rPr>
-        <w:t>g_</w:t>
-      </w:r>
-      <w:proofErr w:type="gramStart"/>
-      <w:r>
-        <w:rPr>
-          <w:b/>
-          <w:i/>
-        </w:rPr>
-        <w:t>smoothed.arff</w:t>
+        <w:t>g_smoothed.arff</w:t>
       </w:r>
       <w:proofErr w:type="spellEnd"/>
-      <w:proofErr w:type="gramEnd"/>
     </w:p>
     <w:p>
       <w:pPr>
@@ -500,12 +491,12 @@
         <w:tblLook w:val="04A0" w:firstRow="1" w:lastRow="0" w:firstColumn="1" w:lastColumn="0" w:noHBand="0" w:noVBand="1"/>
       </w:tblPr>
       <w:tblGrid>
-        <w:gridCol w:w="1893"/>
-        <w:gridCol w:w="1201"/>
-        <w:gridCol w:w="1201"/>
-        <w:gridCol w:w="1201"/>
-        <w:gridCol w:w="1201"/>
-        <w:gridCol w:w="1201"/>
+        <w:gridCol w:w="1892"/>
+        <w:gridCol w:w="1321"/>
+        <w:gridCol w:w="1322"/>
+        <w:gridCol w:w="1323"/>
+        <w:gridCol w:w="1323"/>
+        <w:gridCol w:w="1323"/>
       </w:tblGrid>
       <w:tr>
         <w:trPr>
@@ -1141,8 +1132,2574 @@
           <w:lang w:val="en-US"/>
         </w:rPr>
       </w:pPr>
-      <w:bookmarkStart w:id="0" w:name="_GoBack"/>
-      <w:bookmarkEnd w:id="0"/>
+    </w:p>
+    <w:p>
+      <w:pPr>
+        <w:rPr>
+          <w:color w:val="4472C4" w:themeColor="accent1"/>
+          <w:lang w:val="es-CO"/>
+        </w:rPr>
+      </w:pPr>
+      <w:r>
+        <w:rPr>
+          <w:b/>
+          <w:i/>
+          <w:color w:val="4472C4" w:themeColor="accent1"/>
+        </w:rPr>
+        <w:t xml:space="preserve">Método </w:t>
+      </w:r>
+      <w:r>
+        <w:rPr>
+          <w:b/>
+          <w:i/>
+          <w:color w:val="4472C4" w:themeColor="accent1"/>
+        </w:rPr>
+        <w:t>jerárquico</w:t>
+      </w:r>
+      <w:r>
+        <w:rPr>
+          <w:b/>
+          <w:color w:val="4472C4" w:themeColor="accent1"/>
+          <w:lang w:val="es-CO"/>
+        </w:rPr>
+        <w:t xml:space="preserve"> </w:t>
+      </w:r>
+      <w:r>
+        <w:rPr>
+          <w:b/>
+          <w:color w:val="4472C4" w:themeColor="accent1"/>
+          <w:lang w:val="es-CO"/>
+        </w:rPr>
+        <w:t xml:space="preserve">| </w:t>
+      </w:r>
+      <w:proofErr w:type="spellStart"/>
+      <w:r>
+        <w:rPr>
+          <w:color w:val="4472C4" w:themeColor="accent1"/>
+          <w:lang w:val="es-CO"/>
+        </w:rPr>
+        <w:t>Cobweb</w:t>
+      </w:r>
+      <w:proofErr w:type="spellEnd"/>
+    </w:p>
+    <w:tbl>
+      <w:tblPr>
+        <w:tblStyle w:val="Tablanormal1"/>
+        <w:tblW w:w="0" w:type="auto"/>
+        <w:tblLook w:val="04A0" w:firstRow="1" w:lastRow="0" w:firstColumn="1" w:lastColumn="0" w:noHBand="0" w:noVBand="1"/>
+      </w:tblPr>
+      <w:tblGrid>
+        <w:gridCol w:w="3969"/>
+        <w:gridCol w:w="3913"/>
+      </w:tblGrid>
+      <w:tr>
+        <w:trPr>
+          <w:cnfStyle w:val="100000000000" w:firstRow="1" w:lastRow="0" w:firstColumn="0" w:lastColumn="0" w:oddVBand="0" w:evenVBand="0" w:oddHBand="0" w:evenHBand="0" w:firstRowFirstColumn="0" w:firstRowLastColumn="0" w:lastRowFirstColumn="0" w:lastRowLastColumn="0"/>
+        </w:trPr>
+        <w:tc>
+          <w:tcPr>
+            <w:cnfStyle w:val="001000000000" w:firstRow="0" w:lastRow="0" w:firstColumn="1" w:lastColumn="0" w:oddVBand="0" w:evenVBand="0" w:oddHBand="0" w:evenHBand="0" w:firstRowFirstColumn="0" w:firstRowLastColumn="0" w:lastRowFirstColumn="0" w:lastRowLastColumn="0"/>
+            <w:tcW w:w="3969" w:type="dxa"/>
+          </w:tcPr>
+          <w:p>
+            <w:pPr>
+              <w:jc w:val="center"/>
+              <w:rPr>
+                <w:color w:val="4472C4" w:themeColor="accent1"/>
+                <w:lang w:val="es-CO"/>
+              </w:rPr>
+            </w:pPr>
+            <w:proofErr w:type="spellStart"/>
+            <w:r>
+              <w:t>Cutoff</w:t>
+            </w:r>
+            <w:proofErr w:type="spellEnd"/>
+            <w:r>
+              <w:t>:</w:t>
+            </w:r>
+          </w:p>
+        </w:tc>
+        <w:tc>
+          <w:tcPr>
+            <w:tcW w:w="3913" w:type="dxa"/>
+          </w:tcPr>
+          <w:p>
+            <w:pPr>
+              <w:tabs>
+                <w:tab w:val="left" w:pos="1556"/>
+                <w:tab w:val="center" w:pos="1848"/>
+              </w:tabs>
+              <w:jc w:val="center"/>
+              <w:cnfStyle w:val="100000000000" w:firstRow="1" w:lastRow="0" w:firstColumn="0" w:lastColumn="0" w:oddVBand="0" w:evenVBand="0" w:oddHBand="0" w:evenHBand="0" w:firstRowFirstColumn="0" w:firstRowLastColumn="0" w:lastRowFirstColumn="0" w:lastRowLastColumn="0"/>
+              <w:rPr>
+                <w:b w:val="0"/>
+                <w:color w:val="4472C4" w:themeColor="accent1"/>
+                <w:lang w:val="es-CO"/>
+              </w:rPr>
+            </w:pPr>
+            <w:r>
+              <w:rPr>
+                <w:b w:val="0"/>
+              </w:rPr>
+              <w:t>0.23</w:t>
+            </w:r>
+          </w:p>
+        </w:tc>
+      </w:tr>
+    </w:tbl>
+    <w:p>
+      <w:pPr>
+        <w:rPr>
+          <w:lang w:val="en-US"/>
+        </w:rPr>
+      </w:pPr>
+    </w:p>
+    <w:p>
+      <w:pPr>
+        <w:pStyle w:val="Prrafodelista"/>
+        <w:numPr>
+          <w:ilvl w:val="0"/>
+          <w:numId w:val="2"/>
+        </w:numPr>
+        <w:rPr>
+          <w:lang w:val="es-CO"/>
+        </w:rPr>
+      </w:pPr>
+      <w:r>
+        <w:rPr>
+          <w:lang w:val="es-CO"/>
+        </w:rPr>
+        <w:t xml:space="preserve">usuarios que piden préstamos para carro Nuevo y </w:t>
+      </w:r>
+      <w:r>
+        <w:rPr>
+          <w:lang w:val="es-CO"/>
+        </w:rPr>
+        <w:t>están entre los 26 y 40 años están más predispuestos a pagar sus deudas.</w:t>
+      </w:r>
+    </w:p>
+    <w:p>
+      <w:pPr>
+        <w:rPr>
+          <w:b/>
+          <w:lang w:val="es-CO"/>
+        </w:rPr>
+      </w:pPr>
+      <w:r>
+        <w:rPr>
+          <w:b/>
+          <w:lang w:val="es-CO"/>
+        </w:rPr>
+        <w:t xml:space="preserve">Descripción de </w:t>
+      </w:r>
+      <w:proofErr w:type="spellStart"/>
+      <w:r>
+        <w:rPr>
+          <w:b/>
+          <w:lang w:val="es-CO"/>
+        </w:rPr>
+        <w:t>clusters</w:t>
+      </w:r>
+      <w:proofErr w:type="spellEnd"/>
+      <w:r>
+        <w:rPr>
+          <w:b/>
+          <w:lang w:val="es-CO"/>
+        </w:rPr>
+        <w:t>:</w:t>
+      </w:r>
+    </w:p>
+    <w:p>
+      <w:pPr>
+        <w:rPr>
+          <w:b/>
+          <w:lang w:val="es-CO"/>
+        </w:rPr>
+      </w:pPr>
+      <w:r>
+        <w:rPr>
+          <w:lang w:val="es-CO"/>
+        </w:rPr>
+        <w:t xml:space="preserve">Gráfico de los dos </w:t>
+      </w:r>
+      <w:proofErr w:type="spellStart"/>
+      <w:r>
+        <w:rPr>
+          <w:lang w:val="es-CO"/>
+        </w:rPr>
+        <w:t>clusters</w:t>
+      </w:r>
+      <w:proofErr w:type="spellEnd"/>
+      <w:r>
+        <w:rPr>
+          <w:lang w:val="es-CO"/>
+        </w:rPr>
+        <w:t xml:space="preserve"> generados</w:t>
+      </w:r>
+      <w:r>
+        <w:rPr>
+          <w:lang w:val="es-CO"/>
+        </w:rPr>
+        <w:t>… azul es buen cliente, rojo mal cliente.</w:t>
+      </w:r>
+    </w:p>
+    <w:tbl>
+      <w:tblPr>
+        <w:tblStyle w:val="Tablanormal5"/>
+        <w:tblW w:w="0" w:type="auto"/>
+        <w:tblLook w:val="04A0" w:firstRow="1" w:lastRow="0" w:firstColumn="1" w:lastColumn="0" w:noHBand="0" w:noVBand="1"/>
+      </w:tblPr>
+      <w:tblGrid>
+        <w:gridCol w:w="1892"/>
+        <w:gridCol w:w="1321"/>
+        <w:gridCol w:w="2032"/>
+      </w:tblGrid>
+      <w:tr>
+        <w:trPr>
+          <w:cnfStyle w:val="100000000000" w:firstRow="1" w:lastRow="0" w:firstColumn="0" w:lastColumn="0" w:oddVBand="0" w:evenVBand="0" w:oddHBand="0" w:evenHBand="0" w:firstRowFirstColumn="0" w:firstRowLastColumn="0" w:lastRowFirstColumn="0" w:lastRowLastColumn="0"/>
+        </w:trPr>
+        <w:tc>
+          <w:tcPr>
+            <w:cnfStyle w:val="001000000100" w:firstRow="0" w:lastRow="0" w:firstColumn="1" w:lastColumn="0" w:oddVBand="0" w:evenVBand="0" w:oddHBand="0" w:evenHBand="0" w:firstRowFirstColumn="1" w:firstRowLastColumn="0" w:lastRowFirstColumn="0" w:lastRowLastColumn="0"/>
+            <w:tcW w:w="1892" w:type="dxa"/>
+          </w:tcPr>
+          <w:p>
+            <w:pPr>
+              <w:rPr>
+                <w:b/>
+                <w:i w:val="0"/>
+                <w:lang w:val="en-US"/>
+              </w:rPr>
+            </w:pPr>
+            <w:proofErr w:type="spellStart"/>
+            <w:r>
+              <w:rPr>
+                <w:b/>
+                <w:i w:val="0"/>
+                <w:lang w:val="en-US"/>
+              </w:rPr>
+              <w:t>Atributos</w:t>
+            </w:r>
+            <w:proofErr w:type="spellEnd"/>
+          </w:p>
+        </w:tc>
+        <w:tc>
+          <w:tcPr>
+            <w:tcW w:w="1321" w:type="dxa"/>
+          </w:tcPr>
+          <w:p>
+            <w:pPr>
+              <w:cnfStyle w:val="100000000000" w:firstRow="1" w:lastRow="0" w:firstColumn="0" w:lastColumn="0" w:oddVBand="0" w:evenVBand="0" w:oddHBand="0" w:evenHBand="0" w:firstRowFirstColumn="0" w:firstRowLastColumn="0" w:lastRowFirstColumn="0" w:lastRowLastColumn="0"/>
+              <w:rPr>
+                <w:b/>
+                <w:i w:val="0"/>
+                <w:lang w:val="en-US"/>
+              </w:rPr>
+            </w:pPr>
+            <w:r>
+              <w:rPr>
+                <w:b/>
+                <w:i w:val="0"/>
+                <w:lang w:val="en-US"/>
+              </w:rPr>
+              <w:t>Cluster 0</w:t>
+            </w:r>
+          </w:p>
+        </w:tc>
+        <w:tc>
+          <w:tcPr>
+            <w:tcW w:w="2032" w:type="dxa"/>
+          </w:tcPr>
+          <w:p>
+            <w:pPr>
+              <w:cnfStyle w:val="100000000000" w:firstRow="1" w:lastRow="0" w:firstColumn="0" w:lastColumn="0" w:oddVBand="0" w:evenVBand="0" w:oddHBand="0" w:evenHBand="0" w:firstRowFirstColumn="0" w:firstRowLastColumn="0" w:lastRowFirstColumn="0" w:lastRowLastColumn="0"/>
+              <w:rPr>
+                <w:b/>
+                <w:i w:val="0"/>
+                <w:lang w:val="en-US"/>
+              </w:rPr>
+            </w:pPr>
+            <w:r>
+              <w:rPr>
+                <w:b/>
+                <w:i w:val="0"/>
+                <w:lang w:val="en-US"/>
+              </w:rPr>
+              <w:t>Cluster 1</w:t>
+            </w:r>
+          </w:p>
+        </w:tc>
+      </w:tr>
+      <w:tr>
+        <w:trPr>
+          <w:cnfStyle w:val="000000100000" w:firstRow="0" w:lastRow="0" w:firstColumn="0" w:lastColumn="0" w:oddVBand="0" w:evenVBand="0" w:oddHBand="1" w:evenHBand="0" w:firstRowFirstColumn="0" w:firstRowLastColumn="0" w:lastRowFirstColumn="0" w:lastRowLastColumn="0"/>
+        </w:trPr>
+        <w:tc>
+          <w:tcPr>
+            <w:cnfStyle w:val="001000000000" w:firstRow="0" w:lastRow="0" w:firstColumn="1" w:lastColumn="0" w:oddVBand="0" w:evenVBand="0" w:oddHBand="0" w:evenHBand="0" w:firstRowFirstColumn="0" w:firstRowLastColumn="0" w:lastRowFirstColumn="0" w:lastRowLastColumn="0"/>
+            <w:tcW w:w="1892" w:type="dxa"/>
+          </w:tcPr>
+          <w:p>
+            <w:pPr>
+              <w:rPr>
+                <w:i w:val="0"/>
+                <w:lang w:val="en-US"/>
+              </w:rPr>
+            </w:pPr>
+            <w:r>
+              <w:rPr>
+                <w:i w:val="0"/>
+                <w:lang w:val="en-US"/>
+              </w:rPr>
+              <w:t>purpose</w:t>
+            </w:r>
+          </w:p>
+        </w:tc>
+        <w:tc>
+          <w:tcPr>
+            <w:tcW w:w="1321" w:type="dxa"/>
+          </w:tcPr>
+          <w:p>
+            <w:pPr>
+              <w:cnfStyle w:val="000000100000" w:firstRow="0" w:lastRow="0" w:firstColumn="0" w:lastColumn="0" w:oddVBand="0" w:evenVBand="0" w:oddHBand="1" w:evenHBand="0" w:firstRowFirstColumn="0" w:firstRowLastColumn="0" w:lastRowFirstColumn="0" w:lastRowLastColumn="0"/>
+              <w:rPr>
+                <w:lang w:val="en-US"/>
+              </w:rPr>
+            </w:pPr>
+            <w:r>
+              <w:rPr>
+                <w:lang w:val="en-US"/>
+              </w:rPr>
+              <w:t xml:space="preserve">new </w:t>
+            </w:r>
+            <w:proofErr w:type="spellStart"/>
+            <w:r>
+              <w:rPr>
+                <w:lang w:val="en-US"/>
+              </w:rPr>
+              <w:t>cas</w:t>
+            </w:r>
+            <w:proofErr w:type="spellEnd"/>
+          </w:p>
+        </w:tc>
+        <w:tc>
+          <w:tcPr>
+            <w:tcW w:w="2032" w:type="dxa"/>
+          </w:tcPr>
+          <w:p>
+            <w:pPr>
+              <w:cnfStyle w:val="000000100000" w:firstRow="0" w:lastRow="0" w:firstColumn="0" w:lastColumn="0" w:oddVBand="0" w:evenVBand="0" w:oddHBand="1" w:evenHBand="0" w:firstRowFirstColumn="0" w:firstRowLastColumn="0" w:lastRowFirstColumn="0" w:lastRowLastColumn="0"/>
+              <w:rPr>
+                <w:lang w:val="en-US"/>
+              </w:rPr>
+            </w:pPr>
+            <w:r>
+              <w:rPr>
+                <w:lang w:val="en-US"/>
+              </w:rPr>
+              <w:t>radio/</w:t>
+            </w:r>
+            <w:proofErr w:type="spellStart"/>
+            <w:r>
+              <w:rPr>
+                <w:lang w:val="en-US"/>
+              </w:rPr>
+              <w:t>tv</w:t>
+            </w:r>
+            <w:proofErr w:type="spellEnd"/>
+          </w:p>
+        </w:tc>
+      </w:tr>
+      <w:tr>
+        <w:tc>
+          <w:tcPr>
+            <w:cnfStyle w:val="001000000000" w:firstRow="0" w:lastRow="0" w:firstColumn="1" w:lastColumn="0" w:oddVBand="0" w:evenVBand="0" w:oddHBand="0" w:evenHBand="0" w:firstRowFirstColumn="0" w:firstRowLastColumn="0" w:lastRowFirstColumn="0" w:lastRowLastColumn="0"/>
+            <w:tcW w:w="1892" w:type="dxa"/>
+          </w:tcPr>
+          <w:p>
+            <w:pPr>
+              <w:rPr>
+                <w:i w:val="0"/>
+                <w:lang w:val="en-US"/>
+              </w:rPr>
+            </w:pPr>
+            <w:proofErr w:type="spellStart"/>
+            <w:r>
+              <w:rPr>
+                <w:i w:val="0"/>
+                <w:lang w:val="en-US"/>
+              </w:rPr>
+              <w:t>own_telephone</w:t>
+            </w:r>
+            <w:proofErr w:type="spellEnd"/>
+          </w:p>
+        </w:tc>
+        <w:tc>
+          <w:tcPr>
+            <w:tcW w:w="1321" w:type="dxa"/>
+          </w:tcPr>
+          <w:p>
+            <w:pPr>
+              <w:cnfStyle w:val="000000000000" w:firstRow="0" w:lastRow="0" w:firstColumn="0" w:lastColumn="0" w:oddVBand="0" w:evenVBand="0" w:oddHBand="0" w:evenHBand="0" w:firstRowFirstColumn="0" w:firstRowLastColumn="0" w:lastRowFirstColumn="0" w:lastRowLastColumn="0"/>
+              <w:rPr>
+                <w:lang w:val="en-US"/>
+              </w:rPr>
+            </w:pPr>
+            <w:r>
+              <w:rPr>
+                <w:lang w:val="en-US"/>
+              </w:rPr>
+              <w:t>yes</w:t>
+            </w:r>
+          </w:p>
+        </w:tc>
+        <w:tc>
+          <w:tcPr>
+            <w:tcW w:w="2032" w:type="dxa"/>
+          </w:tcPr>
+          <w:p>
+            <w:pPr>
+              <w:cnfStyle w:val="000000000000" w:firstRow="0" w:lastRow="0" w:firstColumn="0" w:lastColumn="0" w:oddVBand="0" w:evenVBand="0" w:oddHBand="0" w:evenHBand="0" w:firstRowFirstColumn="0" w:firstRowLastColumn="0" w:lastRowFirstColumn="0" w:lastRowLastColumn="0"/>
+              <w:rPr>
+                <w:lang w:val="en-US"/>
+              </w:rPr>
+            </w:pPr>
+            <w:r>
+              <w:rPr>
+                <w:lang w:val="en-US"/>
+              </w:rPr>
+              <w:t>Y</w:t>
+            </w:r>
+            <w:r>
+              <w:rPr>
+                <w:lang w:val="en-US"/>
+              </w:rPr>
+              <w:t>es</w:t>
+            </w:r>
+            <w:r>
+              <w:rPr>
+                <w:lang w:val="en-US"/>
+              </w:rPr>
+              <w:t xml:space="preserve"> (en </w:t>
+            </w:r>
+            <w:proofErr w:type="spellStart"/>
+            <w:r>
+              <w:rPr>
+                <w:lang w:val="en-US"/>
+              </w:rPr>
+              <w:t>menor</w:t>
+            </w:r>
+            <w:proofErr w:type="spellEnd"/>
+            <w:r>
+              <w:rPr>
+                <w:lang w:val="en-US"/>
+              </w:rPr>
+              <w:t xml:space="preserve"> </w:t>
+            </w:r>
+            <w:proofErr w:type="spellStart"/>
+            <w:r>
+              <w:rPr>
+                <w:lang w:val="en-US"/>
+              </w:rPr>
+              <w:t>cantidad</w:t>
+            </w:r>
+            <w:proofErr w:type="spellEnd"/>
+            <w:r>
+              <w:rPr>
+                <w:lang w:val="en-US"/>
+              </w:rPr>
+              <w:t>)</w:t>
+            </w:r>
+          </w:p>
+        </w:tc>
+      </w:tr>
+      <w:tr>
+        <w:trPr>
+          <w:cnfStyle w:val="000000100000" w:firstRow="0" w:lastRow="0" w:firstColumn="0" w:lastColumn="0" w:oddVBand="0" w:evenVBand="0" w:oddHBand="1" w:evenHBand="0" w:firstRowFirstColumn="0" w:firstRowLastColumn="0" w:lastRowFirstColumn="0" w:lastRowLastColumn="0"/>
+        </w:trPr>
+        <w:tc>
+          <w:tcPr>
+            <w:cnfStyle w:val="001000000000" w:firstRow="0" w:lastRow="0" w:firstColumn="1" w:lastColumn="0" w:oddVBand="0" w:evenVBand="0" w:oddHBand="0" w:evenHBand="0" w:firstRowFirstColumn="0" w:firstRowLastColumn="0" w:lastRowFirstColumn="0" w:lastRowLastColumn="0"/>
+            <w:tcW w:w="1892" w:type="dxa"/>
+          </w:tcPr>
+          <w:p>
+            <w:pPr>
+              <w:rPr>
+                <w:i w:val="0"/>
+                <w:lang w:val="en-US"/>
+              </w:rPr>
+            </w:pPr>
+            <w:r>
+              <w:rPr>
+                <w:i w:val="0"/>
+                <w:lang w:val="en-US"/>
+              </w:rPr>
+              <w:t>employment</w:t>
+            </w:r>
+          </w:p>
+        </w:tc>
+        <w:tc>
+          <w:tcPr>
+            <w:tcW w:w="1321" w:type="dxa"/>
+          </w:tcPr>
+          <w:p>
+            <w:pPr>
+              <w:cnfStyle w:val="000000100000" w:firstRow="0" w:lastRow="0" w:firstColumn="0" w:lastColumn="0" w:oddVBand="0" w:evenVBand="0" w:oddHBand="1" w:evenHBand="0" w:firstRowFirstColumn="0" w:firstRowLastColumn="0" w:lastRowFirstColumn="0" w:lastRowLastColumn="0"/>
+              <w:rPr>
+                <w:lang w:val="en-US"/>
+              </w:rPr>
+            </w:pPr>
+            <w:r>
+              <w:rPr>
+                <w:lang w:val="en-US"/>
+              </w:rPr>
+              <w:t>1&lt;=X&lt;4</w:t>
+            </w:r>
+          </w:p>
+        </w:tc>
+        <w:tc>
+          <w:tcPr>
+            <w:tcW w:w="2032" w:type="dxa"/>
+          </w:tcPr>
+          <w:p>
+            <w:pPr>
+              <w:cnfStyle w:val="000000100000" w:firstRow="0" w:lastRow="0" w:firstColumn="0" w:lastColumn="0" w:oddVBand="0" w:evenVBand="0" w:oddHBand="1" w:evenHBand="0" w:firstRowFirstColumn="0" w:firstRowLastColumn="0" w:lastRowFirstColumn="0" w:lastRowLastColumn="0"/>
+              <w:rPr>
+                <w:lang w:val="en-US"/>
+              </w:rPr>
+            </w:pPr>
+            <w:r>
+              <w:rPr>
+                <w:lang w:val="en-US"/>
+              </w:rPr>
+              <w:t>4&lt;=X&lt;</w:t>
+            </w:r>
+            <w:r>
+              <w:rPr>
+                <w:lang w:val="en-US"/>
+              </w:rPr>
+              <w:t>7</w:t>
+            </w:r>
+            <w:r>
+              <w:rPr>
+                <w:lang w:val="en-US"/>
+              </w:rPr>
+              <w:t xml:space="preserve"> y </w:t>
+            </w:r>
+            <w:r>
+              <w:rPr>
+                <w:lang w:val="en-US"/>
+              </w:rPr>
+              <w:t>&gt;=7</w:t>
+            </w:r>
+          </w:p>
+        </w:tc>
+      </w:tr>
+    </w:tbl>
+    <w:p>
+      <w:pPr>
+        <w:rPr>
+          <w:u w:val="single"/>
+          <w:lang w:val="es-CO"/>
+        </w:rPr>
+      </w:pPr>
+    </w:p>
+    <w:p>
+      <w:pPr>
+        <w:rPr>
+          <w:b/>
+          <w:lang w:val="es-CO"/>
+        </w:rPr>
+      </w:pPr>
+    </w:p>
+    <w:p>
+      <w:pPr>
+        <w:rPr>
+          <w:lang w:val="es-CO"/>
+        </w:rPr>
+      </w:pPr>
+    </w:p>
+    <w:p>
+      <w:pPr>
+        <w:rPr>
+          <w:u w:val="single"/>
+          <w:lang w:val="es-CO"/>
+        </w:rPr>
+      </w:pPr>
+    </w:p>
+    <w:p>
+      <w:pPr>
+        <w:rPr>
+          <w:lang w:val="en-US"/>
+        </w:rPr>
+      </w:pPr>
+      <w:r>
+        <w:rPr>
+          <w:lang w:val="en-US"/>
+        </w:rPr>
+        <w:drawing>
+          <wp:inline distT="0" distB="0" distL="0" distR="0" wp14:anchorId="5A98F01A" wp14:editId="1BC7D07D">
+            <wp:extent cx="5400040" cy="3070225"/>
+            <wp:effectExtent l="0" t="0" r="0" b="0"/>
+            <wp:docPr id="1" name="Imagen 1"/>
+            <wp:cNvGraphicFramePr>
+              <a:graphicFrameLocks xmlns:a="http://schemas.openxmlformats.org/drawingml/2006/main" noChangeAspect="1"/>
+            </wp:cNvGraphicFramePr>
+            <a:graphic xmlns:a="http://schemas.openxmlformats.org/drawingml/2006/main">
+              <a:graphicData uri="http://schemas.openxmlformats.org/drawingml/2006/picture">
+                <pic:pic xmlns:pic="http://schemas.openxmlformats.org/drawingml/2006/picture">
+                  <pic:nvPicPr>
+                    <pic:cNvPr id="1" name=""/>
+                    <pic:cNvPicPr/>
+                  </pic:nvPicPr>
+                  <pic:blipFill>
+                    <a:blip r:embed="rId5"/>
+                    <a:stretch>
+                      <a:fillRect/>
+                    </a:stretch>
+                  </pic:blipFill>
+                  <pic:spPr>
+                    <a:xfrm>
+                      <a:off x="0" y="0"/>
+                      <a:ext cx="5400040" cy="3070225"/>
+                    </a:xfrm>
+                    <a:prstGeom prst="rect">
+                      <a:avLst/>
+                    </a:prstGeom>
+                  </pic:spPr>
+                </pic:pic>
+              </a:graphicData>
+            </a:graphic>
+          </wp:inline>
+        </w:drawing>
+      </w:r>
+    </w:p>
+    <w:p>
+      <w:pPr>
+        <w:rPr>
+          <w:b/>
+          <w:i/>
+          <w:color w:val="4472C4" w:themeColor="accent1"/>
+        </w:rPr>
+      </w:pPr>
+    </w:p>
+    <w:p>
+      <w:pPr>
+        <w:rPr>
+          <w:color w:val="4472C4" w:themeColor="accent1"/>
+          <w:lang w:val="es-CO"/>
+        </w:rPr>
+      </w:pPr>
+      <w:r>
+        <w:rPr>
+          <w:b/>
+          <w:i/>
+          <w:color w:val="4472C4" w:themeColor="accent1"/>
+        </w:rPr>
+        <w:t xml:space="preserve">Método </w:t>
+      </w:r>
+      <w:r>
+        <w:rPr>
+          <w:b/>
+          <w:i/>
+          <w:color w:val="4472C4" w:themeColor="accent1"/>
+        </w:rPr>
+        <w:t>probabilístico</w:t>
+      </w:r>
+      <w:r>
+        <w:rPr>
+          <w:b/>
+          <w:color w:val="4472C4" w:themeColor="accent1"/>
+          <w:lang w:val="es-CO"/>
+        </w:rPr>
+        <w:t xml:space="preserve"> </w:t>
+      </w:r>
+      <w:r>
+        <w:rPr>
+          <w:b/>
+          <w:color w:val="4472C4" w:themeColor="accent1"/>
+          <w:lang w:val="es-CO"/>
+        </w:rPr>
+        <w:t xml:space="preserve">| </w:t>
+      </w:r>
+      <w:proofErr w:type="spellStart"/>
+      <w:r>
+        <w:rPr>
+          <w:color w:val="4472C4" w:themeColor="accent1"/>
+          <w:lang w:val="es-CO"/>
+        </w:rPr>
+        <w:t>Expectation</w:t>
+      </w:r>
+      <w:proofErr w:type="spellEnd"/>
+      <w:r>
+        <w:rPr>
+          <w:color w:val="4472C4" w:themeColor="accent1"/>
+          <w:lang w:val="es-CO"/>
+        </w:rPr>
+        <w:t xml:space="preserve"> </w:t>
+      </w:r>
+      <w:proofErr w:type="spellStart"/>
+      <w:r>
+        <w:rPr>
+          <w:color w:val="4472C4" w:themeColor="accent1"/>
+          <w:lang w:val="es-CO"/>
+        </w:rPr>
+        <w:t>Maximization</w:t>
+      </w:r>
+      <w:proofErr w:type="spellEnd"/>
+    </w:p>
+    <w:tbl>
+      <w:tblPr>
+        <w:tblStyle w:val="Tablanormal1"/>
+        <w:tblW w:w="0" w:type="auto"/>
+        <w:tblLook w:val="04A0" w:firstRow="1" w:lastRow="0" w:firstColumn="1" w:lastColumn="0" w:noHBand="0" w:noVBand="1"/>
+      </w:tblPr>
+      <w:tblGrid>
+        <w:gridCol w:w="3969"/>
+        <w:gridCol w:w="3913"/>
+      </w:tblGrid>
+      <w:tr>
+        <w:trPr>
+          <w:cnfStyle w:val="100000000000" w:firstRow="1" w:lastRow="0" w:firstColumn="0" w:lastColumn="0" w:oddVBand="0" w:evenVBand="0" w:oddHBand="0" w:evenHBand="0" w:firstRowFirstColumn="0" w:firstRowLastColumn="0" w:lastRowFirstColumn="0" w:lastRowLastColumn="0"/>
+        </w:trPr>
+        <w:tc>
+          <w:tcPr>
+            <w:cnfStyle w:val="001000000000" w:firstRow="0" w:lastRow="0" w:firstColumn="1" w:lastColumn="0" w:oddVBand="0" w:evenVBand="0" w:oddHBand="0" w:evenHBand="0" w:firstRowFirstColumn="0" w:firstRowLastColumn="0" w:lastRowFirstColumn="0" w:lastRowLastColumn="0"/>
+            <w:tcW w:w="3969" w:type="dxa"/>
+          </w:tcPr>
+          <w:p>
+            <w:pPr>
+              <w:jc w:val="center"/>
+              <w:rPr>
+                <w:color w:val="4472C4" w:themeColor="accent1"/>
+                <w:lang w:val="es-CO"/>
+              </w:rPr>
+            </w:pPr>
+            <w:proofErr w:type="spellStart"/>
+            <w:r>
+              <w:t>minHoodLikeloHood</w:t>
+            </w:r>
+            <w:proofErr w:type="spellEnd"/>
+            <w:r>
+              <w:t>:</w:t>
+            </w:r>
+          </w:p>
+        </w:tc>
+        <w:tc>
+          <w:tcPr>
+            <w:tcW w:w="3913" w:type="dxa"/>
+          </w:tcPr>
+          <w:p>
+            <w:pPr>
+              <w:tabs>
+                <w:tab w:val="left" w:pos="1556"/>
+                <w:tab w:val="center" w:pos="1848"/>
+              </w:tabs>
+              <w:jc w:val="center"/>
+              <w:cnfStyle w:val="100000000000" w:firstRow="1" w:lastRow="0" w:firstColumn="0" w:lastColumn="0" w:oddVBand="0" w:evenVBand="0" w:oddHBand="0" w:evenHBand="0" w:firstRowFirstColumn="0" w:firstRowLastColumn="0" w:lastRowFirstColumn="0" w:lastRowLastColumn="0"/>
+              <w:rPr>
+                <w:b w:val="0"/>
+                <w:color w:val="4472C4" w:themeColor="accent1"/>
+                <w:lang w:val="es-CO"/>
+              </w:rPr>
+            </w:pPr>
+            <w:r>
+              <w:rPr>
+                <w:b w:val="0"/>
+              </w:rPr>
+              <w:t>1.0E-6</w:t>
+            </w:r>
+          </w:p>
+        </w:tc>
+      </w:tr>
+    </w:tbl>
+    <w:p>
+      <w:pPr>
+        <w:rPr>
+          <w:b/>
+          <w:lang w:val="es-CO"/>
+        </w:rPr>
+      </w:pPr>
+    </w:p>
+    <w:p>
+      <w:pPr>
+        <w:rPr>
+          <w:b/>
+          <w:lang w:val="es-CO"/>
+        </w:rPr>
+      </w:pPr>
+      <w:r>
+        <w:rPr>
+          <w:b/>
+          <w:lang w:val="es-CO"/>
+        </w:rPr>
+        <w:t xml:space="preserve">Descripción de </w:t>
+      </w:r>
+      <w:proofErr w:type="spellStart"/>
+      <w:r>
+        <w:rPr>
+          <w:b/>
+          <w:lang w:val="es-CO"/>
+        </w:rPr>
+        <w:t>clusters</w:t>
+      </w:r>
+      <w:proofErr w:type="spellEnd"/>
+      <w:r>
+        <w:rPr>
+          <w:b/>
+          <w:lang w:val="es-CO"/>
+        </w:rPr>
+        <w:t>:</w:t>
+      </w:r>
+    </w:p>
+    <w:tbl>
+      <w:tblPr>
+        <w:tblStyle w:val="Tablanormal5"/>
+        <w:tblW w:w="0" w:type="auto"/>
+        <w:tblLook w:val="04A0" w:firstRow="1" w:lastRow="0" w:firstColumn="1" w:lastColumn="0" w:noHBand="0" w:noVBand="1"/>
+      </w:tblPr>
+      <w:tblGrid>
+        <w:gridCol w:w="1892"/>
+        <w:gridCol w:w="1332"/>
+        <w:gridCol w:w="1320"/>
+        <w:gridCol w:w="1320"/>
+        <w:gridCol w:w="1320"/>
+        <w:gridCol w:w="1320"/>
+      </w:tblGrid>
+      <w:tr>
+        <w:trPr>
+          <w:cnfStyle w:val="100000000000" w:firstRow="1" w:lastRow="0" w:firstColumn="0" w:lastColumn="0" w:oddVBand="0" w:evenVBand="0" w:oddHBand="0" w:evenHBand="0" w:firstRowFirstColumn="0" w:firstRowLastColumn="0" w:lastRowFirstColumn="0" w:lastRowLastColumn="0"/>
+        </w:trPr>
+        <w:tc>
+          <w:tcPr>
+            <w:cnfStyle w:val="001000000100" w:firstRow="0" w:lastRow="0" w:firstColumn="1" w:lastColumn="0" w:oddVBand="0" w:evenVBand="0" w:oddHBand="0" w:evenHBand="0" w:firstRowFirstColumn="1" w:firstRowLastColumn="0" w:lastRowFirstColumn="0" w:lastRowLastColumn="0"/>
+            <w:tcW w:w="1415" w:type="dxa"/>
+          </w:tcPr>
+          <w:p>
+            <w:pPr>
+              <w:rPr>
+                <w:b/>
+                <w:i w:val="0"/>
+                <w:lang w:val="en-US"/>
+              </w:rPr>
+            </w:pPr>
+            <w:proofErr w:type="spellStart"/>
+            <w:r>
+              <w:rPr>
+                <w:b/>
+                <w:i w:val="0"/>
+                <w:lang w:val="en-US"/>
+              </w:rPr>
+              <w:t>Atributos</w:t>
+            </w:r>
+            <w:proofErr w:type="spellEnd"/>
+          </w:p>
+        </w:tc>
+        <w:tc>
+          <w:tcPr>
+            <w:tcW w:w="1415" w:type="dxa"/>
+          </w:tcPr>
+          <w:p>
+            <w:pPr>
+              <w:cnfStyle w:val="100000000000" w:firstRow="1" w:lastRow="0" w:firstColumn="0" w:lastColumn="0" w:oddVBand="0" w:evenVBand="0" w:oddHBand="0" w:evenHBand="0" w:firstRowFirstColumn="0" w:firstRowLastColumn="0" w:lastRowFirstColumn="0" w:lastRowLastColumn="0"/>
+              <w:rPr>
+                <w:b/>
+                <w:i w:val="0"/>
+                <w:lang w:val="en-US"/>
+              </w:rPr>
+            </w:pPr>
+            <w:r>
+              <w:rPr>
+                <w:b/>
+                <w:i w:val="0"/>
+                <w:lang w:val="en-US"/>
+              </w:rPr>
+              <w:t>Cluster 0</w:t>
+            </w:r>
+          </w:p>
+        </w:tc>
+        <w:tc>
+          <w:tcPr>
+            <w:tcW w:w="1416" w:type="dxa"/>
+          </w:tcPr>
+          <w:p>
+            <w:pPr>
+              <w:cnfStyle w:val="100000000000" w:firstRow="1" w:lastRow="0" w:firstColumn="0" w:lastColumn="0" w:oddVBand="0" w:evenVBand="0" w:oddHBand="0" w:evenHBand="0" w:firstRowFirstColumn="0" w:firstRowLastColumn="0" w:lastRowFirstColumn="0" w:lastRowLastColumn="0"/>
+              <w:rPr>
+                <w:b/>
+                <w:i w:val="0"/>
+                <w:lang w:val="en-US"/>
+              </w:rPr>
+            </w:pPr>
+            <w:r>
+              <w:rPr>
+                <w:b/>
+                <w:i w:val="0"/>
+                <w:lang w:val="en-US"/>
+              </w:rPr>
+              <w:t>Cluster 1</w:t>
+            </w:r>
+          </w:p>
+        </w:tc>
+        <w:tc>
+          <w:tcPr>
+            <w:tcW w:w="1416" w:type="dxa"/>
+          </w:tcPr>
+          <w:p>
+            <w:pPr>
+              <w:cnfStyle w:val="100000000000" w:firstRow="1" w:lastRow="0" w:firstColumn="0" w:lastColumn="0" w:oddVBand="0" w:evenVBand="0" w:oddHBand="0" w:evenHBand="0" w:firstRowFirstColumn="0" w:firstRowLastColumn="0" w:lastRowFirstColumn="0" w:lastRowLastColumn="0"/>
+              <w:rPr>
+                <w:b/>
+                <w:i w:val="0"/>
+                <w:lang w:val="en-US"/>
+              </w:rPr>
+            </w:pPr>
+            <w:r>
+              <w:rPr>
+                <w:b/>
+                <w:i w:val="0"/>
+                <w:lang w:val="en-US"/>
+              </w:rPr>
+              <w:t>Cluster 2</w:t>
+            </w:r>
+          </w:p>
+        </w:tc>
+        <w:tc>
+          <w:tcPr>
+            <w:tcW w:w="1416" w:type="dxa"/>
+          </w:tcPr>
+          <w:p>
+            <w:pPr>
+              <w:cnfStyle w:val="100000000000" w:firstRow="1" w:lastRow="0" w:firstColumn="0" w:lastColumn="0" w:oddVBand="0" w:evenVBand="0" w:oddHBand="0" w:evenHBand="0" w:firstRowFirstColumn="0" w:firstRowLastColumn="0" w:lastRowFirstColumn="0" w:lastRowLastColumn="0"/>
+              <w:rPr>
+                <w:b/>
+                <w:i w:val="0"/>
+                <w:lang w:val="en-US"/>
+              </w:rPr>
+            </w:pPr>
+            <w:r>
+              <w:rPr>
+                <w:b/>
+                <w:i w:val="0"/>
+                <w:lang w:val="en-US"/>
+              </w:rPr>
+              <w:t>Cluster 3</w:t>
+            </w:r>
+          </w:p>
+        </w:tc>
+        <w:tc>
+          <w:tcPr>
+            <w:tcW w:w="1416" w:type="dxa"/>
+          </w:tcPr>
+          <w:p>
+            <w:pPr>
+              <w:cnfStyle w:val="100000000000" w:firstRow="1" w:lastRow="0" w:firstColumn="0" w:lastColumn="0" w:oddVBand="0" w:evenVBand="0" w:oddHBand="0" w:evenHBand="0" w:firstRowFirstColumn="0" w:firstRowLastColumn="0" w:lastRowFirstColumn="0" w:lastRowLastColumn="0"/>
+              <w:rPr>
+                <w:b/>
+                <w:i w:val="0"/>
+                <w:lang w:val="en-US"/>
+              </w:rPr>
+            </w:pPr>
+            <w:r>
+              <w:rPr>
+                <w:b/>
+                <w:i w:val="0"/>
+                <w:lang w:val="en-US"/>
+              </w:rPr>
+              <w:t>Cluster 4</w:t>
+            </w:r>
+          </w:p>
+        </w:tc>
+      </w:tr>
+      <w:tr>
+        <w:trPr>
+          <w:cnfStyle w:val="000000100000" w:firstRow="0" w:lastRow="0" w:firstColumn="0" w:lastColumn="0" w:oddVBand="0" w:evenVBand="0" w:oddHBand="1" w:evenHBand="0" w:firstRowFirstColumn="0" w:firstRowLastColumn="0" w:lastRowFirstColumn="0" w:lastRowLastColumn="0"/>
+        </w:trPr>
+        <w:tc>
+          <w:tcPr>
+            <w:cnfStyle w:val="001000000000" w:firstRow="0" w:lastRow="0" w:firstColumn="1" w:lastColumn="0" w:oddVBand="0" w:evenVBand="0" w:oddHBand="0" w:evenHBand="0" w:firstRowFirstColumn="0" w:firstRowLastColumn="0" w:lastRowFirstColumn="0" w:lastRowLastColumn="0"/>
+            <w:tcW w:w="1415" w:type="dxa"/>
+          </w:tcPr>
+          <w:p>
+            <w:pPr>
+              <w:rPr>
+                <w:lang w:val="en-US"/>
+              </w:rPr>
+            </w:pPr>
+            <w:proofErr w:type="spellStart"/>
+            <w:r>
+              <w:rPr>
+                <w:i w:val="0"/>
+                <w:lang w:val="en-US"/>
+              </w:rPr>
+              <w:t>Probabilidad</w:t>
+            </w:r>
+            <w:proofErr w:type="spellEnd"/>
+            <w:r>
+              <w:rPr>
+                <w:i w:val="0"/>
+                <w:lang w:val="en-US"/>
+              </w:rPr>
+              <w:t xml:space="preserve"> de </w:t>
+            </w:r>
+            <w:proofErr w:type="spellStart"/>
+            <w:r>
+              <w:rPr>
+                <w:i w:val="0"/>
+                <w:lang w:val="en-US"/>
+              </w:rPr>
+              <w:t>pertenecer</w:t>
+            </w:r>
+            <w:proofErr w:type="spellEnd"/>
+          </w:p>
+        </w:tc>
+        <w:tc>
+          <w:tcPr>
+            <w:tcW w:w="1415" w:type="dxa"/>
+            <w:vAlign w:val="center"/>
+          </w:tcPr>
+          <w:p>
+            <w:pPr>
+              <w:cnfStyle w:val="000000100000" w:firstRow="0" w:lastRow="0" w:firstColumn="0" w:lastColumn="0" w:oddVBand="0" w:evenVBand="0" w:oddHBand="1" w:evenHBand="0" w:firstRowFirstColumn="0" w:firstRowLastColumn="0" w:lastRowFirstColumn="0" w:lastRowLastColumn="0"/>
+              <w:rPr>
+                <w:lang w:val="en-US"/>
+              </w:rPr>
+            </w:pPr>
+            <w:r>
+              <w:rPr>
+                <w:lang w:val="en-US"/>
+              </w:rPr>
+              <w:t>11%</w:t>
+            </w:r>
+          </w:p>
+        </w:tc>
+        <w:tc>
+          <w:tcPr>
+            <w:tcW w:w="1416" w:type="dxa"/>
+            <w:vAlign w:val="center"/>
+          </w:tcPr>
+          <w:p>
+            <w:pPr>
+              <w:cnfStyle w:val="000000100000" w:firstRow="0" w:lastRow="0" w:firstColumn="0" w:lastColumn="0" w:oddVBand="0" w:evenVBand="0" w:oddHBand="1" w:evenHBand="0" w:firstRowFirstColumn="0" w:firstRowLastColumn="0" w:lastRowFirstColumn="0" w:lastRowLastColumn="0"/>
+              <w:rPr>
+                <w:lang w:val="en-US"/>
+              </w:rPr>
+            </w:pPr>
+            <w:r>
+              <w:rPr>
+                <w:lang w:val="en-US"/>
+              </w:rPr>
+              <w:t>58%</w:t>
+            </w:r>
+          </w:p>
+        </w:tc>
+        <w:tc>
+          <w:tcPr>
+            <w:tcW w:w="1416" w:type="dxa"/>
+            <w:vAlign w:val="center"/>
+          </w:tcPr>
+          <w:p>
+            <w:pPr>
+              <w:cnfStyle w:val="000000100000" w:firstRow="0" w:lastRow="0" w:firstColumn="0" w:lastColumn="0" w:oddVBand="0" w:evenVBand="0" w:oddHBand="1" w:evenHBand="0" w:firstRowFirstColumn="0" w:firstRowLastColumn="0" w:lastRowFirstColumn="0" w:lastRowLastColumn="0"/>
+              <w:rPr>
+                <w:lang w:val="en-US"/>
+              </w:rPr>
+            </w:pPr>
+            <w:r>
+              <w:rPr>
+                <w:lang w:val="en-US"/>
+              </w:rPr>
+              <w:t>23%</w:t>
+            </w:r>
+          </w:p>
+        </w:tc>
+        <w:tc>
+          <w:tcPr>
+            <w:tcW w:w="1416" w:type="dxa"/>
+            <w:vAlign w:val="center"/>
+          </w:tcPr>
+          <w:p>
+            <w:pPr>
+              <w:cnfStyle w:val="000000100000" w:firstRow="0" w:lastRow="0" w:firstColumn="0" w:lastColumn="0" w:oddVBand="0" w:evenVBand="0" w:oddHBand="1" w:evenHBand="0" w:firstRowFirstColumn="0" w:firstRowLastColumn="0" w:lastRowFirstColumn="0" w:lastRowLastColumn="0"/>
+              <w:rPr>
+                <w:lang w:val="en-US"/>
+              </w:rPr>
+            </w:pPr>
+            <w:r>
+              <w:rPr>
+                <w:lang w:val="en-US"/>
+              </w:rPr>
+              <w:t>4%</w:t>
+            </w:r>
+          </w:p>
+        </w:tc>
+        <w:tc>
+          <w:tcPr>
+            <w:tcW w:w="1416" w:type="dxa"/>
+            <w:vAlign w:val="center"/>
+          </w:tcPr>
+          <w:p>
+            <w:pPr>
+              <w:cnfStyle w:val="000000100000" w:firstRow="0" w:lastRow="0" w:firstColumn="0" w:lastColumn="0" w:oddVBand="0" w:evenVBand="0" w:oddHBand="1" w:evenHBand="0" w:firstRowFirstColumn="0" w:firstRowLastColumn="0" w:lastRowFirstColumn="0" w:lastRowLastColumn="0"/>
+              <w:rPr>
+                <w:lang w:val="en-US"/>
+              </w:rPr>
+            </w:pPr>
+            <w:r>
+              <w:rPr>
+                <w:lang w:val="en-US"/>
+              </w:rPr>
+              <w:t>3%</w:t>
+            </w:r>
+          </w:p>
+        </w:tc>
+      </w:tr>
+      <w:tr>
+        <w:tc>
+          <w:tcPr>
+            <w:cnfStyle w:val="001000000000" w:firstRow="0" w:lastRow="0" w:firstColumn="1" w:lastColumn="0" w:oddVBand="0" w:evenVBand="0" w:oddHBand="0" w:evenHBand="0" w:firstRowFirstColumn="0" w:firstRowLastColumn="0" w:lastRowFirstColumn="0" w:lastRowLastColumn="0"/>
+            <w:tcW w:w="1415" w:type="dxa"/>
+          </w:tcPr>
+          <w:p>
+            <w:pPr>
+              <w:rPr>
+                <w:i w:val="0"/>
+                <w:lang w:val="en-US"/>
+              </w:rPr>
+            </w:pPr>
+            <w:r>
+              <w:rPr>
+                <w:i w:val="0"/>
+                <w:lang w:val="en-US"/>
+              </w:rPr>
+              <w:t>purpose</w:t>
+            </w:r>
+          </w:p>
+        </w:tc>
+        <w:tc>
+          <w:tcPr>
+            <w:tcW w:w="1415" w:type="dxa"/>
+          </w:tcPr>
+          <w:p>
+            <w:pPr>
+              <w:cnfStyle w:val="000000000000" w:firstRow="0" w:lastRow="0" w:firstColumn="0" w:lastColumn="0" w:oddVBand="0" w:evenVBand="0" w:oddHBand="0" w:evenHBand="0" w:firstRowFirstColumn="0" w:firstRowLastColumn="0" w:lastRowFirstColumn="0" w:lastRowLastColumn="0"/>
+              <w:rPr>
+                <w:lang w:val="en-US"/>
+              </w:rPr>
+            </w:pPr>
+            <w:r>
+              <w:rPr>
+                <w:lang w:val="en-US"/>
+              </w:rPr>
+              <w:t>furniture</w:t>
+            </w:r>
+          </w:p>
+        </w:tc>
+        <w:tc>
+          <w:tcPr>
+            <w:tcW w:w="1416" w:type="dxa"/>
+          </w:tcPr>
+          <w:p>
+            <w:pPr>
+              <w:cnfStyle w:val="000000000000" w:firstRow="0" w:lastRow="0" w:firstColumn="0" w:lastColumn="0" w:oddVBand="0" w:evenVBand="0" w:oddHBand="0" w:evenHBand="0" w:firstRowFirstColumn="0" w:firstRowLastColumn="0" w:lastRowFirstColumn="0" w:lastRowLastColumn="0"/>
+              <w:rPr>
+                <w:lang w:val="en-US"/>
+              </w:rPr>
+            </w:pPr>
+            <w:r>
+              <w:rPr>
+                <w:lang w:val="en-US"/>
+              </w:rPr>
+              <w:t>new car</w:t>
+            </w:r>
+          </w:p>
+        </w:tc>
+        <w:tc>
+          <w:tcPr>
+            <w:tcW w:w="1416" w:type="dxa"/>
+          </w:tcPr>
+          <w:p>
+            <w:pPr>
+              <w:cnfStyle w:val="000000000000" w:firstRow="0" w:lastRow="0" w:firstColumn="0" w:lastColumn="0" w:oddVBand="0" w:evenVBand="0" w:oddHBand="0" w:evenHBand="0" w:firstRowFirstColumn="0" w:firstRowLastColumn="0" w:lastRowFirstColumn="0" w:lastRowLastColumn="0"/>
+              <w:rPr>
+                <w:lang w:val="en-US"/>
+              </w:rPr>
+            </w:pPr>
+            <w:r>
+              <w:rPr>
+                <w:lang w:val="en-US"/>
+              </w:rPr>
+              <w:t>new car</w:t>
+            </w:r>
+          </w:p>
+        </w:tc>
+        <w:tc>
+          <w:tcPr>
+            <w:tcW w:w="1416" w:type="dxa"/>
+          </w:tcPr>
+          <w:p>
+            <w:pPr>
+              <w:cnfStyle w:val="000000000000" w:firstRow="0" w:lastRow="0" w:firstColumn="0" w:lastColumn="0" w:oddVBand="0" w:evenVBand="0" w:oddHBand="0" w:evenHBand="0" w:firstRowFirstColumn="0" w:firstRowLastColumn="0" w:lastRowFirstColumn="0" w:lastRowLastColumn="0"/>
+              <w:rPr>
+                <w:lang w:val="en-US"/>
+              </w:rPr>
+            </w:pPr>
+            <w:r>
+              <w:rPr>
+                <w:lang w:val="en-US"/>
+              </w:rPr>
+              <w:t>radio/</w:t>
+            </w:r>
+            <w:proofErr w:type="spellStart"/>
+            <w:r>
+              <w:rPr>
+                <w:lang w:val="en-US"/>
+              </w:rPr>
+              <w:t>tv</w:t>
+            </w:r>
+            <w:proofErr w:type="spellEnd"/>
+          </w:p>
+        </w:tc>
+        <w:tc>
+          <w:tcPr>
+            <w:tcW w:w="1416" w:type="dxa"/>
+          </w:tcPr>
+          <w:p>
+            <w:pPr>
+              <w:cnfStyle w:val="000000000000" w:firstRow="0" w:lastRow="0" w:firstColumn="0" w:lastColumn="0" w:oddVBand="0" w:evenVBand="0" w:oddHBand="0" w:evenHBand="0" w:firstRowFirstColumn="0" w:firstRowLastColumn="0" w:lastRowFirstColumn="0" w:lastRowLastColumn="0"/>
+              <w:rPr>
+                <w:lang w:val="en-US"/>
+              </w:rPr>
+            </w:pPr>
+            <w:r>
+              <w:rPr>
+                <w:lang w:val="en-US"/>
+              </w:rPr>
+              <w:t>radio/</w:t>
+            </w:r>
+            <w:proofErr w:type="spellStart"/>
+            <w:r>
+              <w:rPr>
+                <w:lang w:val="en-US"/>
+              </w:rPr>
+              <w:t>tv</w:t>
+            </w:r>
+            <w:proofErr w:type="spellEnd"/>
+          </w:p>
+        </w:tc>
+      </w:tr>
+      <w:tr>
+        <w:trPr>
+          <w:cnfStyle w:val="000000100000" w:firstRow="0" w:lastRow="0" w:firstColumn="0" w:lastColumn="0" w:oddVBand="0" w:evenVBand="0" w:oddHBand="1" w:evenHBand="0" w:firstRowFirstColumn="0" w:firstRowLastColumn="0" w:lastRowFirstColumn="0" w:lastRowLastColumn="0"/>
+        </w:trPr>
+        <w:tc>
+          <w:tcPr>
+            <w:cnfStyle w:val="001000000000" w:firstRow="0" w:lastRow="0" w:firstColumn="1" w:lastColumn="0" w:oddVBand="0" w:evenVBand="0" w:oddHBand="0" w:evenHBand="0" w:firstRowFirstColumn="0" w:firstRowLastColumn="0" w:lastRowFirstColumn="0" w:lastRowLastColumn="0"/>
+            <w:tcW w:w="1415" w:type="dxa"/>
+          </w:tcPr>
+          <w:p>
+            <w:pPr>
+              <w:rPr>
+                <w:i w:val="0"/>
+                <w:lang w:val="en-US"/>
+              </w:rPr>
+            </w:pPr>
+            <w:proofErr w:type="spellStart"/>
+            <w:r>
+              <w:rPr>
+                <w:i w:val="0"/>
+                <w:lang w:val="en-US"/>
+              </w:rPr>
+              <w:t>own_telephone</w:t>
+            </w:r>
+            <w:proofErr w:type="spellEnd"/>
+          </w:p>
+        </w:tc>
+        <w:tc>
+          <w:tcPr>
+            <w:tcW w:w="1415" w:type="dxa"/>
+          </w:tcPr>
+          <w:p>
+            <w:pPr>
+              <w:cnfStyle w:val="000000100000" w:firstRow="0" w:lastRow="0" w:firstColumn="0" w:lastColumn="0" w:oddVBand="0" w:evenVBand="0" w:oddHBand="1" w:evenHBand="0" w:firstRowFirstColumn="0" w:firstRowLastColumn="0" w:lastRowFirstColumn="0" w:lastRowLastColumn="0"/>
+              <w:rPr>
+                <w:lang w:val="en-US"/>
+              </w:rPr>
+            </w:pPr>
+            <w:r>
+              <w:rPr>
+                <w:lang w:val="en-US"/>
+              </w:rPr>
+              <w:t>none</w:t>
+            </w:r>
+          </w:p>
+        </w:tc>
+        <w:tc>
+          <w:tcPr>
+            <w:tcW w:w="1416" w:type="dxa"/>
+          </w:tcPr>
+          <w:p>
+            <w:pPr>
+              <w:cnfStyle w:val="000000100000" w:firstRow="0" w:lastRow="0" w:firstColumn="0" w:lastColumn="0" w:oddVBand="0" w:evenVBand="0" w:oddHBand="1" w:evenHBand="0" w:firstRowFirstColumn="0" w:firstRowLastColumn="0" w:lastRowFirstColumn="0" w:lastRowLastColumn="0"/>
+              <w:rPr>
+                <w:lang w:val="en-US"/>
+              </w:rPr>
+            </w:pPr>
+            <w:r>
+              <w:rPr>
+                <w:lang w:val="en-US"/>
+              </w:rPr>
+              <w:t>none</w:t>
+            </w:r>
+          </w:p>
+        </w:tc>
+        <w:tc>
+          <w:tcPr>
+            <w:tcW w:w="1416" w:type="dxa"/>
+          </w:tcPr>
+          <w:p>
+            <w:pPr>
+              <w:cnfStyle w:val="000000100000" w:firstRow="0" w:lastRow="0" w:firstColumn="0" w:lastColumn="0" w:oddVBand="0" w:evenVBand="0" w:oddHBand="1" w:evenHBand="0" w:firstRowFirstColumn="0" w:firstRowLastColumn="0" w:lastRowFirstColumn="0" w:lastRowLastColumn="0"/>
+              <w:rPr>
+                <w:lang w:val="en-US"/>
+              </w:rPr>
+            </w:pPr>
+            <w:r>
+              <w:rPr>
+                <w:lang w:val="en-US"/>
+              </w:rPr>
+              <w:t>yes</w:t>
+            </w:r>
+          </w:p>
+        </w:tc>
+        <w:tc>
+          <w:tcPr>
+            <w:tcW w:w="1416" w:type="dxa"/>
+          </w:tcPr>
+          <w:p>
+            <w:pPr>
+              <w:cnfStyle w:val="000000100000" w:firstRow="0" w:lastRow="0" w:firstColumn="0" w:lastColumn="0" w:oddVBand="0" w:evenVBand="0" w:oddHBand="1" w:evenHBand="0" w:firstRowFirstColumn="0" w:firstRowLastColumn="0" w:lastRowFirstColumn="0" w:lastRowLastColumn="0"/>
+              <w:rPr>
+                <w:lang w:val="en-US"/>
+              </w:rPr>
+            </w:pPr>
+            <w:r>
+              <w:rPr>
+                <w:lang w:val="en-US"/>
+              </w:rPr>
+              <w:t>yes</w:t>
+            </w:r>
+          </w:p>
+        </w:tc>
+        <w:tc>
+          <w:tcPr>
+            <w:tcW w:w="1416" w:type="dxa"/>
+          </w:tcPr>
+          <w:p>
+            <w:pPr>
+              <w:cnfStyle w:val="000000100000" w:firstRow="0" w:lastRow="0" w:firstColumn="0" w:lastColumn="0" w:oddVBand="0" w:evenVBand="0" w:oddHBand="1" w:evenHBand="0" w:firstRowFirstColumn="0" w:firstRowLastColumn="0" w:lastRowFirstColumn="0" w:lastRowLastColumn="0"/>
+              <w:rPr>
+                <w:lang w:val="en-US"/>
+              </w:rPr>
+            </w:pPr>
+            <w:r>
+              <w:rPr>
+                <w:lang w:val="en-US"/>
+              </w:rPr>
+              <w:t>none</w:t>
+            </w:r>
+          </w:p>
+        </w:tc>
+      </w:tr>
+      <w:tr>
+        <w:tc>
+          <w:tcPr>
+            <w:cnfStyle w:val="001000000000" w:firstRow="0" w:lastRow="0" w:firstColumn="1" w:lastColumn="0" w:oddVBand="0" w:evenVBand="0" w:oddHBand="0" w:evenHBand="0" w:firstRowFirstColumn="0" w:firstRowLastColumn="0" w:lastRowFirstColumn="0" w:lastRowLastColumn="0"/>
+            <w:tcW w:w="1415" w:type="dxa"/>
+          </w:tcPr>
+          <w:p>
+            <w:pPr>
+              <w:rPr>
+                <w:i w:val="0"/>
+                <w:lang w:val="en-US"/>
+              </w:rPr>
+            </w:pPr>
+            <w:proofErr w:type="spellStart"/>
+            <w:r>
+              <w:rPr>
+                <w:i w:val="0"/>
+                <w:lang w:val="en-US"/>
+              </w:rPr>
+              <w:t>residence_since</w:t>
+            </w:r>
+            <w:proofErr w:type="spellEnd"/>
+          </w:p>
+        </w:tc>
+        <w:tc>
+          <w:tcPr>
+            <w:tcW w:w="1415" w:type="dxa"/>
+          </w:tcPr>
+          <w:p>
+            <w:pPr>
+              <w:cnfStyle w:val="000000000000" w:firstRow="0" w:lastRow="0" w:firstColumn="0" w:lastColumn="0" w:oddVBand="0" w:evenVBand="0" w:oddHBand="0" w:evenHBand="0" w:firstRowFirstColumn="0" w:firstRowLastColumn="0" w:lastRowFirstColumn="0" w:lastRowLastColumn="0"/>
+              <w:rPr>
+                <w:lang w:val="en-US"/>
+              </w:rPr>
+            </w:pPr>
+            <w:r>
+              <w:rPr>
+                <w:lang w:val="en-US"/>
+              </w:rPr>
+              <w:t>2.6</w:t>
+            </w:r>
+          </w:p>
+        </w:tc>
+        <w:tc>
+          <w:tcPr>
+            <w:tcW w:w="1416" w:type="dxa"/>
+          </w:tcPr>
+          <w:p>
+            <w:pPr>
+              <w:cnfStyle w:val="000000000000" w:firstRow="0" w:lastRow="0" w:firstColumn="0" w:lastColumn="0" w:oddVBand="0" w:evenVBand="0" w:oddHBand="0" w:evenHBand="0" w:firstRowFirstColumn="0" w:firstRowLastColumn="0" w:lastRowFirstColumn="0" w:lastRowLastColumn="0"/>
+              <w:rPr>
+                <w:lang w:val="en-US"/>
+              </w:rPr>
+            </w:pPr>
+            <w:r>
+              <w:rPr>
+                <w:lang w:val="en-US"/>
+              </w:rPr>
+              <w:t>2.6</w:t>
+            </w:r>
+          </w:p>
+        </w:tc>
+        <w:tc>
+          <w:tcPr>
+            <w:tcW w:w="1416" w:type="dxa"/>
+          </w:tcPr>
+          <w:p>
+            <w:pPr>
+              <w:cnfStyle w:val="000000000000" w:firstRow="0" w:lastRow="0" w:firstColumn="0" w:lastColumn="0" w:oddVBand="0" w:evenVBand="0" w:oddHBand="0" w:evenHBand="0" w:firstRowFirstColumn="0" w:firstRowLastColumn="0" w:lastRowFirstColumn="0" w:lastRowLastColumn="0"/>
+              <w:rPr>
+                <w:lang w:val="en-US"/>
+              </w:rPr>
+            </w:pPr>
+            <w:r>
+              <w:rPr>
+                <w:lang w:val="en-US"/>
+              </w:rPr>
+              <w:t>4</w:t>
+            </w:r>
+          </w:p>
+        </w:tc>
+        <w:tc>
+          <w:tcPr>
+            <w:tcW w:w="1416" w:type="dxa"/>
+          </w:tcPr>
+          <w:p>
+            <w:pPr>
+              <w:cnfStyle w:val="000000000000" w:firstRow="0" w:lastRow="0" w:firstColumn="0" w:lastColumn="0" w:oddVBand="0" w:evenVBand="0" w:oddHBand="0" w:evenHBand="0" w:firstRowFirstColumn="0" w:firstRowLastColumn="0" w:lastRowFirstColumn="0" w:lastRowLastColumn="0"/>
+              <w:rPr>
+                <w:lang w:val="en-US"/>
+              </w:rPr>
+            </w:pPr>
+            <w:r>
+              <w:rPr>
+                <w:lang w:val="en-US"/>
+              </w:rPr>
+              <w:t>2.4</w:t>
+            </w:r>
+          </w:p>
+        </w:tc>
+        <w:tc>
+          <w:tcPr>
+            <w:tcW w:w="1416" w:type="dxa"/>
+          </w:tcPr>
+          <w:p>
+            <w:pPr>
+              <w:cnfStyle w:val="000000000000" w:firstRow="0" w:lastRow="0" w:firstColumn="0" w:lastColumn="0" w:oddVBand="0" w:evenVBand="0" w:oddHBand="0" w:evenHBand="0" w:firstRowFirstColumn="0" w:firstRowLastColumn="0" w:lastRowFirstColumn="0" w:lastRowLastColumn="0"/>
+              <w:rPr>
+                <w:lang w:val="en-US"/>
+              </w:rPr>
+            </w:pPr>
+            <w:r>
+              <w:rPr>
+                <w:lang w:val="en-US"/>
+              </w:rPr>
+              <w:t>7</w:t>
+            </w:r>
+          </w:p>
+        </w:tc>
+      </w:tr>
+      <w:tr>
+        <w:trPr>
+          <w:cnfStyle w:val="000000100000" w:firstRow="0" w:lastRow="0" w:firstColumn="0" w:lastColumn="0" w:oddVBand="0" w:evenVBand="0" w:oddHBand="1" w:evenHBand="0" w:firstRowFirstColumn="0" w:firstRowLastColumn="0" w:lastRowFirstColumn="0" w:lastRowLastColumn="0"/>
+        </w:trPr>
+        <w:tc>
+          <w:tcPr>
+            <w:cnfStyle w:val="001000000000" w:firstRow="0" w:lastRow="0" w:firstColumn="1" w:lastColumn="0" w:oddVBand="0" w:evenVBand="0" w:oddHBand="0" w:evenHBand="0" w:firstRowFirstColumn="0" w:firstRowLastColumn="0" w:lastRowFirstColumn="0" w:lastRowLastColumn="0"/>
+            <w:tcW w:w="1415" w:type="dxa"/>
+          </w:tcPr>
+          <w:p>
+            <w:pPr>
+              <w:rPr>
+                <w:i w:val="0"/>
+                <w:lang w:val="en-US"/>
+              </w:rPr>
+            </w:pPr>
+            <w:r>
+              <w:rPr>
+                <w:i w:val="0"/>
+                <w:lang w:val="en-US"/>
+              </w:rPr>
+              <w:t>employment</w:t>
+            </w:r>
+          </w:p>
+        </w:tc>
+        <w:tc>
+          <w:tcPr>
+            <w:tcW w:w="1415" w:type="dxa"/>
+          </w:tcPr>
+          <w:p>
+            <w:pPr>
+              <w:cnfStyle w:val="000000100000" w:firstRow="0" w:lastRow="0" w:firstColumn="0" w:lastColumn="0" w:oddVBand="0" w:evenVBand="0" w:oddHBand="1" w:evenHBand="0" w:firstRowFirstColumn="0" w:firstRowLastColumn="0" w:lastRowFirstColumn="0" w:lastRowLastColumn="0"/>
+              <w:rPr>
+                <w:lang w:val="en-US"/>
+              </w:rPr>
+            </w:pPr>
+            <w:r>
+              <w:rPr>
+                <w:lang w:val="en-US"/>
+              </w:rPr>
+              <w:t>1&lt;=X&lt;4</w:t>
+            </w:r>
+          </w:p>
+        </w:tc>
+        <w:tc>
+          <w:tcPr>
+            <w:tcW w:w="1416" w:type="dxa"/>
+          </w:tcPr>
+          <w:p>
+            <w:pPr>
+              <w:cnfStyle w:val="000000100000" w:firstRow="0" w:lastRow="0" w:firstColumn="0" w:lastColumn="0" w:oddVBand="0" w:evenVBand="0" w:oddHBand="1" w:evenHBand="0" w:firstRowFirstColumn="0" w:firstRowLastColumn="0" w:lastRowFirstColumn="0" w:lastRowLastColumn="0"/>
+              <w:rPr>
+                <w:lang w:val="en-US"/>
+              </w:rPr>
+            </w:pPr>
+            <w:r>
+              <w:rPr>
+                <w:lang w:val="en-US"/>
+              </w:rPr>
+              <w:t>1&lt;=X&lt;4</w:t>
+            </w:r>
+          </w:p>
+        </w:tc>
+        <w:tc>
+          <w:tcPr>
+            <w:tcW w:w="1416" w:type="dxa"/>
+          </w:tcPr>
+          <w:p>
+            <w:pPr>
+              <w:cnfStyle w:val="000000100000" w:firstRow="0" w:lastRow="0" w:firstColumn="0" w:lastColumn="0" w:oddVBand="0" w:evenVBand="0" w:oddHBand="1" w:evenHBand="0" w:firstRowFirstColumn="0" w:firstRowLastColumn="0" w:lastRowFirstColumn="0" w:lastRowLastColumn="0"/>
+              <w:rPr>
+                <w:lang w:val="en-US"/>
+              </w:rPr>
+            </w:pPr>
+            <w:r>
+              <w:rPr>
+                <w:lang w:val="en-US"/>
+              </w:rPr>
+              <w:t>&gt;7</w:t>
+            </w:r>
+          </w:p>
+        </w:tc>
+        <w:tc>
+          <w:tcPr>
+            <w:tcW w:w="1416" w:type="dxa"/>
+          </w:tcPr>
+          <w:p>
+            <w:pPr>
+              <w:cnfStyle w:val="000000100000" w:firstRow="0" w:lastRow="0" w:firstColumn="0" w:lastColumn="0" w:oddVBand="0" w:evenVBand="0" w:oddHBand="1" w:evenHBand="0" w:firstRowFirstColumn="0" w:firstRowLastColumn="0" w:lastRowFirstColumn="0" w:lastRowLastColumn="0"/>
+              <w:rPr>
+                <w:lang w:val="en-US"/>
+              </w:rPr>
+            </w:pPr>
+            <w:r>
+              <w:rPr>
+                <w:lang w:val="en-US"/>
+              </w:rPr>
+              <w:t>4&lt;=X&lt;7</w:t>
+            </w:r>
+          </w:p>
+        </w:tc>
+        <w:tc>
+          <w:tcPr>
+            <w:tcW w:w="1416" w:type="dxa"/>
+          </w:tcPr>
+          <w:p>
+            <w:pPr>
+              <w:cnfStyle w:val="000000100000" w:firstRow="0" w:lastRow="0" w:firstColumn="0" w:lastColumn="0" w:oddVBand="0" w:evenVBand="0" w:oddHBand="1" w:evenHBand="0" w:firstRowFirstColumn="0" w:firstRowLastColumn="0" w:lastRowFirstColumn="0" w:lastRowLastColumn="0"/>
+              <w:rPr>
+                <w:lang w:val="en-US"/>
+              </w:rPr>
+            </w:pPr>
+            <w:r>
+              <w:rPr>
+                <w:lang w:val="en-US"/>
+              </w:rPr>
+              <w:t>1&lt;=X&lt;4</w:t>
+            </w:r>
+          </w:p>
+        </w:tc>
+      </w:tr>
+      <w:tr>
+        <w:tc>
+          <w:tcPr>
+            <w:cnfStyle w:val="001000000000" w:firstRow="0" w:lastRow="0" w:firstColumn="1" w:lastColumn="0" w:oddVBand="0" w:evenVBand="0" w:oddHBand="0" w:evenHBand="0" w:firstRowFirstColumn="0" w:firstRowLastColumn="0" w:lastRowFirstColumn="0" w:lastRowLastColumn="0"/>
+            <w:tcW w:w="1415" w:type="dxa"/>
+          </w:tcPr>
+          <w:p>
+            <w:pPr>
+              <w:rPr>
+                <w:lang w:val="en-US"/>
+              </w:rPr>
+            </w:pPr>
+            <w:proofErr w:type="spellStart"/>
+            <w:r>
+              <w:rPr>
+                <w:lang w:val="en-US"/>
+              </w:rPr>
+              <w:t>clase</w:t>
+            </w:r>
+            <w:proofErr w:type="spellEnd"/>
+          </w:p>
+        </w:tc>
+        <w:tc>
+          <w:tcPr>
+            <w:tcW w:w="1415" w:type="dxa"/>
+          </w:tcPr>
+          <w:p>
+            <w:pPr>
+              <w:cnfStyle w:val="000000000000" w:firstRow="0" w:lastRow="0" w:firstColumn="0" w:lastColumn="0" w:oddVBand="0" w:evenVBand="0" w:oddHBand="0" w:evenHBand="0" w:firstRowFirstColumn="0" w:firstRowLastColumn="0" w:lastRowFirstColumn="0" w:lastRowLastColumn="0"/>
+              <w:rPr>
+                <w:lang w:val="en-US"/>
+              </w:rPr>
+            </w:pPr>
+            <w:r>
+              <w:rPr>
+                <w:lang w:val="en-US"/>
+              </w:rPr>
+              <w:t>bad</w:t>
+            </w:r>
+          </w:p>
+        </w:tc>
+        <w:tc>
+          <w:tcPr>
+            <w:tcW w:w="1416" w:type="dxa"/>
+          </w:tcPr>
+          <w:p>
+            <w:pPr>
+              <w:cnfStyle w:val="000000000000" w:firstRow="0" w:lastRow="0" w:firstColumn="0" w:lastColumn="0" w:oddVBand="0" w:evenVBand="0" w:oddHBand="0" w:evenHBand="0" w:firstRowFirstColumn="0" w:firstRowLastColumn="0" w:lastRowFirstColumn="0" w:lastRowLastColumn="0"/>
+              <w:rPr>
+                <w:lang w:val="en-US"/>
+              </w:rPr>
+            </w:pPr>
+            <w:r>
+              <w:rPr>
+                <w:lang w:val="en-US"/>
+              </w:rPr>
+              <w:t>bad</w:t>
+            </w:r>
+          </w:p>
+        </w:tc>
+        <w:tc>
+          <w:tcPr>
+            <w:tcW w:w="1416" w:type="dxa"/>
+          </w:tcPr>
+          <w:p>
+            <w:pPr>
+              <w:cnfStyle w:val="000000000000" w:firstRow="0" w:lastRow="0" w:firstColumn="0" w:lastColumn="0" w:oddVBand="0" w:evenVBand="0" w:oddHBand="0" w:evenHBand="0" w:firstRowFirstColumn="0" w:firstRowLastColumn="0" w:lastRowFirstColumn="0" w:lastRowLastColumn="0"/>
+              <w:rPr>
+                <w:lang w:val="en-US"/>
+              </w:rPr>
+            </w:pPr>
+            <w:r>
+              <w:rPr>
+                <w:lang w:val="en-US"/>
+              </w:rPr>
+              <w:t>good</w:t>
+            </w:r>
+          </w:p>
+        </w:tc>
+        <w:tc>
+          <w:tcPr>
+            <w:tcW w:w="1416" w:type="dxa"/>
+          </w:tcPr>
+          <w:p>
+            <w:pPr>
+              <w:cnfStyle w:val="000000000000" w:firstRow="0" w:lastRow="0" w:firstColumn="0" w:lastColumn="0" w:oddVBand="0" w:evenVBand="0" w:oddHBand="0" w:evenHBand="0" w:firstRowFirstColumn="0" w:firstRowLastColumn="0" w:lastRowFirstColumn="0" w:lastRowLastColumn="0"/>
+              <w:rPr>
+                <w:lang w:val="en-US"/>
+              </w:rPr>
+            </w:pPr>
+            <w:r>
+              <w:rPr>
+                <w:lang w:val="en-US"/>
+              </w:rPr>
+              <w:t>good</w:t>
+            </w:r>
+          </w:p>
+        </w:tc>
+        <w:tc>
+          <w:tcPr>
+            <w:tcW w:w="1416" w:type="dxa"/>
+          </w:tcPr>
+          <w:p>
+            <w:pPr>
+              <w:cnfStyle w:val="000000000000" w:firstRow="0" w:lastRow="0" w:firstColumn="0" w:lastColumn="0" w:oddVBand="0" w:evenVBand="0" w:oddHBand="0" w:evenHBand="0" w:firstRowFirstColumn="0" w:firstRowLastColumn="0" w:lastRowFirstColumn="0" w:lastRowLastColumn="0"/>
+              <w:rPr>
+                <w:lang w:val="en-US"/>
+              </w:rPr>
+            </w:pPr>
+            <w:r>
+              <w:rPr>
+                <w:lang w:val="en-US"/>
+              </w:rPr>
+              <w:t>good</w:t>
+            </w:r>
+          </w:p>
+        </w:tc>
+      </w:tr>
+    </w:tbl>
+    <w:p>
+      <w:pPr>
+        <w:rPr>
+          <w:lang w:val="en-US"/>
+        </w:rPr>
+      </w:pPr>
+    </w:p>
+    <w:p>
+      <w:pPr>
+        <w:rPr>
+          <w:color w:val="4472C4" w:themeColor="accent1"/>
+          <w:lang w:val="es-CO"/>
+        </w:rPr>
+      </w:pPr>
+      <w:r>
+        <w:rPr>
+          <w:b/>
+          <w:i/>
+          <w:color w:val="4472C4" w:themeColor="accent1"/>
+        </w:rPr>
+        <w:t xml:space="preserve">Reglas de asociación </w:t>
+      </w:r>
+      <w:r>
+        <w:rPr>
+          <w:b/>
+          <w:color w:val="4472C4" w:themeColor="accent1"/>
+          <w:lang w:val="es-CO"/>
+        </w:rPr>
+        <w:t xml:space="preserve">| </w:t>
+      </w:r>
+      <w:r>
+        <w:rPr>
+          <w:color w:val="4472C4" w:themeColor="accent1"/>
+          <w:lang w:val="es-CO"/>
+        </w:rPr>
+        <w:t>A priori</w:t>
+      </w:r>
+    </w:p>
+    <w:tbl>
+      <w:tblPr>
+        <w:tblStyle w:val="Tablanormal1"/>
+        <w:tblW w:w="0" w:type="auto"/>
+        <w:tblLook w:val="04A0" w:firstRow="1" w:lastRow="0" w:firstColumn="1" w:lastColumn="0" w:noHBand="0" w:noVBand="1"/>
+      </w:tblPr>
+      <w:tblGrid>
+        <w:gridCol w:w="3969"/>
+        <w:gridCol w:w="3913"/>
+      </w:tblGrid>
+      <w:tr>
+        <w:trPr>
+          <w:cnfStyle w:val="100000000000" w:firstRow="1" w:lastRow="0" w:firstColumn="0" w:lastColumn="0" w:oddVBand="0" w:evenVBand="0" w:oddHBand="0" w:evenHBand="0" w:firstRowFirstColumn="0" w:firstRowLastColumn="0" w:lastRowFirstColumn="0" w:lastRowLastColumn="0"/>
+        </w:trPr>
+        <w:tc>
+          <w:tcPr>
+            <w:cnfStyle w:val="001000000000" w:firstRow="0" w:lastRow="0" w:firstColumn="1" w:lastColumn="0" w:oddVBand="0" w:evenVBand="0" w:oddHBand="0" w:evenHBand="0" w:firstRowFirstColumn="0" w:firstRowLastColumn="0" w:lastRowFirstColumn="0" w:lastRowLastColumn="0"/>
+            <w:tcW w:w="3969" w:type="dxa"/>
+          </w:tcPr>
+          <w:p>
+            <w:pPr>
+              <w:jc w:val="center"/>
+              <w:rPr>
+                <w:color w:val="4472C4" w:themeColor="accent1"/>
+                <w:lang w:val="es-CO"/>
+              </w:rPr>
+            </w:pPr>
+            <w:proofErr w:type="spellStart"/>
+            <w:r>
+              <w:t>numRules</w:t>
+            </w:r>
+            <w:proofErr w:type="spellEnd"/>
+            <w:r>
+              <w:t>:</w:t>
+            </w:r>
+          </w:p>
+        </w:tc>
+        <w:tc>
+          <w:tcPr>
+            <w:tcW w:w="3913" w:type="dxa"/>
+          </w:tcPr>
+          <w:p>
+            <w:pPr>
+              <w:tabs>
+                <w:tab w:val="left" w:pos="1556"/>
+                <w:tab w:val="center" w:pos="1848"/>
+              </w:tabs>
+              <w:jc w:val="center"/>
+              <w:cnfStyle w:val="100000000000" w:firstRow="1" w:lastRow="0" w:firstColumn="0" w:lastColumn="0" w:oddVBand="0" w:evenVBand="0" w:oddHBand="0" w:evenHBand="0" w:firstRowFirstColumn="0" w:firstRowLastColumn="0" w:lastRowFirstColumn="0" w:lastRowLastColumn="0"/>
+              <w:rPr>
+                <w:b w:val="0"/>
+                <w:color w:val="4472C4" w:themeColor="accent1"/>
+                <w:lang w:val="es-CO"/>
+              </w:rPr>
+            </w:pPr>
+            <w:r>
+              <w:rPr>
+                <w:b w:val="0"/>
+              </w:rPr>
+              <w:t>5</w:t>
+            </w:r>
+          </w:p>
+        </w:tc>
+      </w:tr>
+    </w:tbl>
+    <w:p>
+      <w:pPr>
+        <w:rPr>
+          <w:b/>
+          <w:lang w:val="es-CO"/>
+        </w:rPr>
+      </w:pPr>
+    </w:p>
+    <w:p>
+      <w:pPr>
+        <w:rPr>
+          <w:b/>
+          <w:lang w:val="es-CO"/>
+        </w:rPr>
+      </w:pPr>
+      <w:r>
+        <w:rPr>
+          <w:b/>
+          <w:lang w:val="es-CO"/>
+        </w:rPr>
+        <w:t xml:space="preserve">Descripción de </w:t>
+      </w:r>
+      <w:r>
+        <w:rPr>
+          <w:b/>
+          <w:lang w:val="es-CO"/>
+        </w:rPr>
+        <w:t>asociaciones</w:t>
+      </w:r>
+      <w:r>
+        <w:rPr>
+          <w:b/>
+          <w:lang w:val="es-CO"/>
+        </w:rPr>
+        <w:t>:</w:t>
+      </w:r>
+    </w:p>
+    <w:tbl>
+      <w:tblPr>
+        <w:tblStyle w:val="Tablanormal1"/>
+        <w:tblW w:w="0" w:type="auto"/>
+        <w:tblLook w:val="04A0" w:firstRow="1" w:lastRow="0" w:firstColumn="1" w:lastColumn="0" w:noHBand="0" w:noVBand="1"/>
+      </w:tblPr>
+      <w:tblGrid>
+        <w:gridCol w:w="3216"/>
+        <w:gridCol w:w="2346"/>
+        <w:gridCol w:w="2932"/>
+      </w:tblGrid>
+      <w:tr>
+        <w:trPr>
+          <w:cnfStyle w:val="100000000000" w:firstRow="1" w:lastRow="0" w:firstColumn="0" w:lastColumn="0" w:oddVBand="0" w:evenVBand="0" w:oddHBand="0" w:evenHBand="0" w:firstRowFirstColumn="0" w:firstRowLastColumn="0" w:lastRowFirstColumn="0" w:lastRowLastColumn="0"/>
+        </w:trPr>
+        <w:tc>
+          <w:tcPr>
+            <w:cnfStyle w:val="001000000000" w:firstRow="0" w:lastRow="0" w:firstColumn="1" w:lastColumn="0" w:oddVBand="0" w:evenVBand="0" w:oddHBand="0" w:evenHBand="0" w:firstRowFirstColumn="0" w:firstRowLastColumn="0" w:lastRowFirstColumn="0" w:lastRowLastColumn="0"/>
+            <w:tcW w:w="3216" w:type="dxa"/>
+          </w:tcPr>
+          <w:p>
+            <w:pPr>
+              <w:jc w:val="center"/>
+              <w:rPr>
+                <w:b w:val="0"/>
+                <w:color w:val="4472C4" w:themeColor="accent1"/>
+                <w:lang w:val="es-CO"/>
+              </w:rPr>
+            </w:pPr>
+            <w:proofErr w:type="spellStart"/>
+            <w:r>
+              <w:rPr>
+                <w:b w:val="0"/>
+              </w:rPr>
+              <w:t>other_parties</w:t>
+            </w:r>
+            <w:proofErr w:type="spellEnd"/>
+            <w:r>
+              <w:rPr>
+                <w:b w:val="0"/>
+              </w:rPr>
+              <w:t xml:space="preserve"> = </w:t>
+            </w:r>
+            <w:proofErr w:type="spellStart"/>
+            <w:r>
+              <w:rPr>
+                <w:b w:val="0"/>
+              </w:rPr>
+              <w:t>none</w:t>
+            </w:r>
+            <w:proofErr w:type="spellEnd"/>
+          </w:p>
+        </w:tc>
+        <w:tc>
+          <w:tcPr>
+            <w:tcW w:w="2346" w:type="dxa"/>
+            <w:vMerge w:val="restart"/>
+            <w:vAlign w:val="center"/>
+          </w:tcPr>
+          <w:p>
+            <w:pPr>
+              <w:tabs>
+                <w:tab w:val="left" w:pos="1556"/>
+                <w:tab w:val="center" w:pos="1848"/>
+              </w:tabs>
+              <w:jc w:val="center"/>
+              <w:cnfStyle w:val="100000000000" w:firstRow="1" w:lastRow="0" w:firstColumn="0" w:lastColumn="0" w:oddVBand="0" w:evenVBand="0" w:oddHBand="0" w:evenHBand="0" w:firstRowFirstColumn="0" w:firstRowLastColumn="0" w:lastRowFirstColumn="0" w:lastRowLastColumn="0"/>
+            </w:pPr>
+            <w:r>
+              <w:t>produces</w:t>
+            </w:r>
+          </w:p>
+        </w:tc>
+        <w:tc>
+          <w:tcPr>
+            <w:tcW w:w="2932" w:type="dxa"/>
+          </w:tcPr>
+          <w:p>
+            <w:pPr>
+              <w:tabs>
+                <w:tab w:val="left" w:pos="1556"/>
+                <w:tab w:val="center" w:pos="1848"/>
+              </w:tabs>
+              <w:jc w:val="center"/>
+              <w:cnfStyle w:val="100000000000" w:firstRow="1" w:lastRow="0" w:firstColumn="0" w:lastColumn="0" w:oddVBand="0" w:evenVBand="0" w:oddHBand="0" w:evenHBand="0" w:firstRowFirstColumn="0" w:firstRowLastColumn="0" w:lastRowFirstColumn="0" w:lastRowLastColumn="0"/>
+              <w:rPr>
+                <w:b w:val="0"/>
+                <w:color w:val="4472C4" w:themeColor="accent1"/>
+                <w:lang w:val="es-CO"/>
+              </w:rPr>
+            </w:pPr>
+            <w:proofErr w:type="spellStart"/>
+            <w:r>
+              <w:rPr>
+                <w:b w:val="0"/>
+              </w:rPr>
+              <w:t>foreign_worker</w:t>
+            </w:r>
+            <w:proofErr w:type="spellEnd"/>
+            <w:r>
+              <w:rPr>
+                <w:b w:val="0"/>
+              </w:rPr>
+              <w:t xml:space="preserve"> </w:t>
+            </w:r>
+            <w:r>
+              <w:rPr>
+                <w:b w:val="0"/>
+              </w:rPr>
+              <w:t>=</w:t>
+            </w:r>
+            <w:r>
+              <w:rPr>
+                <w:b w:val="0"/>
+              </w:rPr>
+              <w:t xml:space="preserve"> </w:t>
+            </w:r>
+            <w:r>
+              <w:rPr>
+                <w:b w:val="0"/>
+              </w:rPr>
+              <w:t>yes</w:t>
+            </w:r>
+          </w:p>
+        </w:tc>
+      </w:tr>
+      <w:tr>
+        <w:trPr>
+          <w:cnfStyle w:val="000000100000" w:firstRow="0" w:lastRow="0" w:firstColumn="0" w:lastColumn="0" w:oddVBand="0" w:evenVBand="0" w:oddHBand="1" w:evenHBand="0" w:firstRowFirstColumn="0" w:firstRowLastColumn="0" w:lastRowFirstColumn="0" w:lastRowLastColumn="0"/>
+        </w:trPr>
+        <w:tc>
+          <w:tcPr>
+            <w:cnfStyle w:val="001000000000" w:firstRow="0" w:lastRow="0" w:firstColumn="1" w:lastColumn="0" w:oddVBand="0" w:evenVBand="0" w:oddHBand="0" w:evenHBand="0" w:firstRowFirstColumn="0" w:firstRowLastColumn="0" w:lastRowFirstColumn="0" w:lastRowLastColumn="0"/>
+            <w:tcW w:w="3216" w:type="dxa"/>
+          </w:tcPr>
+          <w:p>
+            <w:pPr>
+              <w:jc w:val="center"/>
+              <w:rPr>
+                <w:b w:val="0"/>
+                <w:lang w:val="en-US"/>
+              </w:rPr>
+            </w:pPr>
+            <w:proofErr w:type="spellStart"/>
+            <w:r>
+              <w:rPr>
+                <w:b w:val="0"/>
+                <w:lang w:val="en-US"/>
+              </w:rPr>
+              <w:t>other_parties</w:t>
+            </w:r>
+            <w:proofErr w:type="spellEnd"/>
+            <w:r>
+              <w:rPr>
+                <w:b w:val="0"/>
+                <w:lang w:val="en-US"/>
+              </w:rPr>
+              <w:t xml:space="preserve"> </w:t>
+            </w:r>
+            <w:r>
+              <w:rPr>
+                <w:b w:val="0"/>
+                <w:lang w:val="en-US"/>
+              </w:rPr>
+              <w:t>=</w:t>
+            </w:r>
+            <w:r>
+              <w:rPr>
+                <w:b w:val="0"/>
+                <w:lang w:val="en-US"/>
+              </w:rPr>
+              <w:t xml:space="preserve"> </w:t>
+            </w:r>
+            <w:r>
+              <w:rPr>
+                <w:b w:val="0"/>
+                <w:lang w:val="en-US"/>
+              </w:rPr>
+              <w:t xml:space="preserve">none </w:t>
+            </w:r>
+            <w:proofErr w:type="spellStart"/>
+            <w:r>
+              <w:rPr>
+                <w:b w:val="0"/>
+                <w:lang w:val="en-US"/>
+              </w:rPr>
+              <w:t>other_payment_plans</w:t>
+            </w:r>
+            <w:proofErr w:type="spellEnd"/>
+            <w:r>
+              <w:rPr>
+                <w:b w:val="0"/>
+                <w:lang w:val="en-US"/>
+              </w:rPr>
+              <w:t xml:space="preserve"> </w:t>
+            </w:r>
+            <w:r>
+              <w:rPr>
+                <w:b w:val="0"/>
+                <w:lang w:val="en-US"/>
+              </w:rPr>
+              <w:t>=</w:t>
+            </w:r>
+            <w:r>
+              <w:rPr>
+                <w:b w:val="0"/>
+                <w:lang w:val="en-US"/>
+              </w:rPr>
+              <w:t xml:space="preserve"> </w:t>
+            </w:r>
+            <w:r>
+              <w:rPr>
+                <w:b w:val="0"/>
+                <w:lang w:val="en-US"/>
+              </w:rPr>
+              <w:t>none</w:t>
+            </w:r>
+          </w:p>
+        </w:tc>
+        <w:tc>
+          <w:tcPr>
+            <w:tcW w:w="2346" w:type="dxa"/>
+            <w:vMerge/>
+          </w:tcPr>
+          <w:p>
+            <w:pPr>
+              <w:tabs>
+                <w:tab w:val="left" w:pos="1556"/>
+                <w:tab w:val="center" w:pos="1848"/>
+              </w:tabs>
+              <w:jc w:val="center"/>
+              <w:cnfStyle w:val="000000100000" w:firstRow="0" w:lastRow="0" w:firstColumn="0" w:lastColumn="0" w:oddVBand="0" w:evenVBand="0" w:oddHBand="1" w:evenHBand="0" w:firstRowFirstColumn="0" w:firstRowLastColumn="0" w:lastRowFirstColumn="0" w:lastRowLastColumn="0"/>
+              <w:rPr>
+                <w:lang w:val="en-US"/>
+              </w:rPr>
+            </w:pPr>
+          </w:p>
+        </w:tc>
+        <w:tc>
+          <w:tcPr>
+            <w:tcW w:w="2932" w:type="dxa"/>
+            <w:vAlign w:val="center"/>
+          </w:tcPr>
+          <w:p>
+            <w:pPr>
+              <w:tabs>
+                <w:tab w:val="left" w:pos="1556"/>
+                <w:tab w:val="center" w:pos="1848"/>
+              </w:tabs>
+              <w:jc w:val="center"/>
+              <w:cnfStyle w:val="000000100000" w:firstRow="0" w:lastRow="0" w:firstColumn="0" w:lastColumn="0" w:oddVBand="0" w:evenVBand="0" w:oddHBand="1" w:evenHBand="0" w:firstRowFirstColumn="0" w:firstRowLastColumn="0" w:lastRowFirstColumn="0" w:lastRowLastColumn="0"/>
+              <w:rPr>
+                <w:lang w:val="en-US"/>
+              </w:rPr>
+            </w:pPr>
+            <w:proofErr w:type="spellStart"/>
+            <w:r>
+              <w:rPr>
+                <w:lang w:val="en-US"/>
+              </w:rPr>
+              <w:t>foreign_worker</w:t>
+            </w:r>
+            <w:proofErr w:type="spellEnd"/>
+            <w:r>
+              <w:rPr>
+                <w:lang w:val="en-US"/>
+              </w:rPr>
+              <w:t>=yes</w:t>
+            </w:r>
+          </w:p>
+        </w:tc>
+      </w:tr>
+      <w:tr>
+        <w:tc>
+          <w:tcPr>
+            <w:cnfStyle w:val="001000000000" w:firstRow="0" w:lastRow="0" w:firstColumn="1" w:lastColumn="0" w:oddVBand="0" w:evenVBand="0" w:oddHBand="0" w:evenHBand="0" w:firstRowFirstColumn="0" w:firstRowLastColumn="0" w:lastRowFirstColumn="0" w:lastRowLastColumn="0"/>
+            <w:tcW w:w="3216" w:type="dxa"/>
+          </w:tcPr>
+          <w:p>
+            <w:pPr>
+              <w:jc w:val="center"/>
+              <w:rPr>
+                <w:b w:val="0"/>
+                <w:lang w:val="en-US"/>
+              </w:rPr>
+            </w:pPr>
+            <w:proofErr w:type="spellStart"/>
+            <w:r>
+              <w:rPr>
+                <w:b w:val="0"/>
+                <w:lang w:val="en-US"/>
+              </w:rPr>
+              <w:t>num_dependents</w:t>
+            </w:r>
+            <w:proofErr w:type="spellEnd"/>
+            <w:r>
+              <w:rPr>
+                <w:b w:val="0"/>
+                <w:lang w:val="en-US"/>
+              </w:rPr>
+              <w:t xml:space="preserve"> = (</w:t>
+            </w:r>
+            <m:oMath>
+              <m:r>
+                <w:rPr>
+                  <w:rFonts w:ascii="Cambria Math" w:hAnsi="Cambria Math"/>
+                  <w:lang w:val="en-US"/>
+                </w:rPr>
+                <m:t>-∞</m:t>
+              </m:r>
+            </m:oMath>
+            <w:r>
+              <w:rPr>
+                <w:b w:val="0"/>
+                <w:lang w:val="en-US"/>
+              </w:rPr>
+              <w:t>, 1.1]</w:t>
+            </w:r>
+          </w:p>
+        </w:tc>
+        <w:tc>
+          <w:tcPr>
+            <w:tcW w:w="2346" w:type="dxa"/>
+            <w:vMerge/>
+          </w:tcPr>
+          <w:p>
+            <w:pPr>
+              <w:tabs>
+                <w:tab w:val="left" w:pos="1556"/>
+                <w:tab w:val="center" w:pos="1848"/>
+              </w:tabs>
+              <w:jc w:val="center"/>
+              <w:cnfStyle w:val="000000000000" w:firstRow="0" w:lastRow="0" w:firstColumn="0" w:lastColumn="0" w:oddVBand="0" w:evenVBand="0" w:oddHBand="0" w:evenHBand="0" w:firstRowFirstColumn="0" w:firstRowLastColumn="0" w:lastRowFirstColumn="0" w:lastRowLastColumn="0"/>
+              <w:rPr>
+                <w:lang w:val="en-US"/>
+              </w:rPr>
+            </w:pPr>
+          </w:p>
+        </w:tc>
+        <w:tc>
+          <w:tcPr>
+            <w:tcW w:w="2932" w:type="dxa"/>
+            <w:vAlign w:val="center"/>
+          </w:tcPr>
+          <w:p>
+            <w:pPr>
+              <w:tabs>
+                <w:tab w:val="left" w:pos="1556"/>
+                <w:tab w:val="center" w:pos="1848"/>
+              </w:tabs>
+              <w:jc w:val="center"/>
+              <w:cnfStyle w:val="000000000000" w:firstRow="0" w:lastRow="0" w:firstColumn="0" w:lastColumn="0" w:oddVBand="0" w:evenVBand="0" w:oddHBand="0" w:evenHBand="0" w:firstRowFirstColumn="0" w:firstRowLastColumn="0" w:lastRowFirstColumn="0" w:lastRowLastColumn="0"/>
+              <w:rPr>
+                <w:lang w:val="en-US"/>
+              </w:rPr>
+            </w:pPr>
+            <w:proofErr w:type="spellStart"/>
+            <w:r>
+              <w:rPr>
+                <w:lang w:val="en-US"/>
+              </w:rPr>
+              <w:t>foreign_worker</w:t>
+            </w:r>
+            <w:proofErr w:type="spellEnd"/>
+            <w:r>
+              <w:rPr>
+                <w:lang w:val="en-US"/>
+              </w:rPr>
+              <w:t xml:space="preserve"> </w:t>
+            </w:r>
+            <w:r>
+              <w:rPr>
+                <w:lang w:val="en-US"/>
+              </w:rPr>
+              <w:t>=</w:t>
+            </w:r>
+            <w:r>
+              <w:rPr>
+                <w:lang w:val="en-US"/>
+              </w:rPr>
+              <w:t xml:space="preserve"> </w:t>
+            </w:r>
+            <w:r>
+              <w:rPr>
+                <w:lang w:val="en-US"/>
+              </w:rPr>
+              <w:t>yes</w:t>
+            </w:r>
+          </w:p>
+        </w:tc>
+      </w:tr>
+      <w:tr>
+        <w:trPr>
+          <w:cnfStyle w:val="000000100000" w:firstRow="0" w:lastRow="0" w:firstColumn="0" w:lastColumn="0" w:oddVBand="0" w:evenVBand="0" w:oddHBand="1" w:evenHBand="0" w:firstRowFirstColumn="0" w:firstRowLastColumn="0" w:lastRowFirstColumn="0" w:lastRowLastColumn="0"/>
+        </w:trPr>
+        <w:tc>
+          <w:tcPr>
+            <w:cnfStyle w:val="001000000000" w:firstRow="0" w:lastRow="0" w:firstColumn="1" w:lastColumn="0" w:oddVBand="0" w:evenVBand="0" w:oddHBand="0" w:evenHBand="0" w:firstRowFirstColumn="0" w:firstRowLastColumn="0" w:lastRowFirstColumn="0" w:lastRowLastColumn="0"/>
+            <w:tcW w:w="3216" w:type="dxa"/>
+          </w:tcPr>
+          <w:p>
+            <w:pPr>
+              <w:jc w:val="center"/>
+              <w:rPr>
+                <w:b w:val="0"/>
+                <w:lang w:val="en-US"/>
+              </w:rPr>
+            </w:pPr>
+            <w:proofErr w:type="spellStart"/>
+            <w:r>
+              <w:rPr>
+                <w:b w:val="0"/>
+                <w:lang w:val="en-US"/>
+              </w:rPr>
+              <w:lastRenderedPageBreak/>
+              <w:t>other_payment_plans</w:t>
+            </w:r>
+            <w:proofErr w:type="spellEnd"/>
+            <w:r>
+              <w:rPr>
+                <w:b w:val="0"/>
+                <w:lang w:val="en-US"/>
+              </w:rPr>
+              <w:t xml:space="preserve"> </w:t>
+            </w:r>
+            <w:r>
+              <w:rPr>
+                <w:b w:val="0"/>
+                <w:lang w:val="en-US"/>
+              </w:rPr>
+              <w:t>=</w:t>
+            </w:r>
+            <w:r>
+              <w:rPr>
+                <w:b w:val="0"/>
+                <w:lang w:val="en-US"/>
+              </w:rPr>
+              <w:t xml:space="preserve"> </w:t>
+            </w:r>
+            <w:r>
+              <w:rPr>
+                <w:b w:val="0"/>
+                <w:lang w:val="en-US"/>
+              </w:rPr>
+              <w:t>none</w:t>
+            </w:r>
+          </w:p>
+        </w:tc>
+        <w:tc>
+          <w:tcPr>
+            <w:tcW w:w="2346" w:type="dxa"/>
+            <w:vMerge/>
+          </w:tcPr>
+          <w:p>
+            <w:pPr>
+              <w:tabs>
+                <w:tab w:val="left" w:pos="1556"/>
+                <w:tab w:val="center" w:pos="1848"/>
+              </w:tabs>
+              <w:jc w:val="center"/>
+              <w:cnfStyle w:val="000000100000" w:firstRow="0" w:lastRow="0" w:firstColumn="0" w:lastColumn="0" w:oddVBand="0" w:evenVBand="0" w:oddHBand="1" w:evenHBand="0" w:firstRowFirstColumn="0" w:firstRowLastColumn="0" w:lastRowFirstColumn="0" w:lastRowLastColumn="0"/>
+              <w:rPr>
+                <w:lang w:val="en-US"/>
+              </w:rPr>
+            </w:pPr>
+          </w:p>
+        </w:tc>
+        <w:tc>
+          <w:tcPr>
+            <w:tcW w:w="2932" w:type="dxa"/>
+            <w:vAlign w:val="center"/>
+          </w:tcPr>
+          <w:p>
+            <w:pPr>
+              <w:tabs>
+                <w:tab w:val="left" w:pos="1556"/>
+                <w:tab w:val="center" w:pos="1848"/>
+              </w:tabs>
+              <w:jc w:val="center"/>
+              <w:cnfStyle w:val="000000100000" w:firstRow="0" w:lastRow="0" w:firstColumn="0" w:lastColumn="0" w:oddVBand="0" w:evenVBand="0" w:oddHBand="1" w:evenHBand="0" w:firstRowFirstColumn="0" w:firstRowLastColumn="0" w:lastRowFirstColumn="0" w:lastRowLastColumn="0"/>
+              <w:rPr>
+                <w:lang w:val="en-US"/>
+              </w:rPr>
+            </w:pPr>
+            <w:proofErr w:type="spellStart"/>
+            <w:r>
+              <w:rPr>
+                <w:lang w:val="en-US"/>
+              </w:rPr>
+              <w:t>foreign_worker</w:t>
+            </w:r>
+            <w:proofErr w:type="spellEnd"/>
+            <w:r>
+              <w:rPr>
+                <w:lang w:val="en-US"/>
+              </w:rPr>
+              <w:t xml:space="preserve"> </w:t>
+            </w:r>
+            <w:r>
+              <w:rPr>
+                <w:lang w:val="en-US"/>
+              </w:rPr>
+              <w:t>=</w:t>
+            </w:r>
+            <w:r>
+              <w:rPr>
+                <w:lang w:val="en-US"/>
+              </w:rPr>
+              <w:t xml:space="preserve"> </w:t>
+            </w:r>
+            <w:r>
+              <w:rPr>
+                <w:lang w:val="en-US"/>
+              </w:rPr>
+              <w:t>yes</w:t>
+            </w:r>
+          </w:p>
+        </w:tc>
+      </w:tr>
+      <w:tr>
+        <w:tc>
+          <w:tcPr>
+            <w:cnfStyle w:val="001000000000" w:firstRow="0" w:lastRow="0" w:firstColumn="1" w:lastColumn="0" w:oddVBand="0" w:evenVBand="0" w:oddHBand="0" w:evenHBand="0" w:firstRowFirstColumn="0" w:firstRowLastColumn="0" w:lastRowFirstColumn="0" w:lastRowLastColumn="0"/>
+            <w:tcW w:w="3216" w:type="dxa"/>
+          </w:tcPr>
+          <w:p>
+            <w:pPr>
+              <w:jc w:val="center"/>
+              <w:rPr>
+                <w:b w:val="0"/>
+                <w:lang w:val="en-US"/>
+              </w:rPr>
+            </w:pPr>
+            <w:proofErr w:type="spellStart"/>
+            <w:r>
+              <w:rPr>
+                <w:b w:val="0"/>
+                <w:lang w:val="en-US"/>
+              </w:rPr>
+              <w:t>other_payment_plans</w:t>
+            </w:r>
+            <w:proofErr w:type="spellEnd"/>
+            <w:r>
+              <w:rPr>
+                <w:b w:val="0"/>
+                <w:lang w:val="en-US"/>
+              </w:rPr>
+              <w:t xml:space="preserve"> </w:t>
+            </w:r>
+            <w:r>
+              <w:rPr>
+                <w:b w:val="0"/>
+                <w:lang w:val="en-US"/>
+              </w:rPr>
+              <w:t>=</w:t>
+            </w:r>
+            <w:r>
+              <w:rPr>
+                <w:b w:val="0"/>
+                <w:lang w:val="en-US"/>
+              </w:rPr>
+              <w:t xml:space="preserve"> </w:t>
+            </w:r>
+            <w:r>
+              <w:rPr>
+                <w:b w:val="0"/>
+                <w:lang w:val="en-US"/>
+              </w:rPr>
+              <w:t xml:space="preserve">none </w:t>
+            </w:r>
+            <w:proofErr w:type="spellStart"/>
+            <w:r>
+              <w:rPr>
+                <w:b w:val="0"/>
+                <w:lang w:val="en-US"/>
+              </w:rPr>
+              <w:t>foreign_worker</w:t>
+            </w:r>
+            <w:proofErr w:type="spellEnd"/>
+            <w:r>
+              <w:rPr>
+                <w:b w:val="0"/>
+                <w:lang w:val="en-US"/>
+              </w:rPr>
+              <w:t xml:space="preserve"> </w:t>
+            </w:r>
+            <w:r>
+              <w:rPr>
+                <w:b w:val="0"/>
+                <w:lang w:val="en-US"/>
+              </w:rPr>
+              <w:t>=</w:t>
+            </w:r>
+            <w:r>
+              <w:rPr>
+                <w:b w:val="0"/>
+                <w:lang w:val="en-US"/>
+              </w:rPr>
+              <w:t xml:space="preserve"> </w:t>
+            </w:r>
+            <w:r>
+              <w:rPr>
+                <w:b w:val="0"/>
+                <w:lang w:val="en-US"/>
+              </w:rPr>
+              <w:t>yes</w:t>
+            </w:r>
+          </w:p>
+        </w:tc>
+        <w:tc>
+          <w:tcPr>
+            <w:tcW w:w="2346" w:type="dxa"/>
+            <w:vMerge/>
+          </w:tcPr>
+          <w:p>
+            <w:pPr>
+              <w:tabs>
+                <w:tab w:val="left" w:pos="1556"/>
+                <w:tab w:val="center" w:pos="1848"/>
+              </w:tabs>
+              <w:jc w:val="center"/>
+              <w:cnfStyle w:val="000000000000" w:firstRow="0" w:lastRow="0" w:firstColumn="0" w:lastColumn="0" w:oddVBand="0" w:evenVBand="0" w:oddHBand="0" w:evenHBand="0" w:firstRowFirstColumn="0" w:firstRowLastColumn="0" w:lastRowFirstColumn="0" w:lastRowLastColumn="0"/>
+              <w:rPr>
+                <w:lang w:val="en-US"/>
+              </w:rPr>
+            </w:pPr>
+          </w:p>
+        </w:tc>
+        <w:tc>
+          <w:tcPr>
+            <w:tcW w:w="2932" w:type="dxa"/>
+            <w:vAlign w:val="center"/>
+          </w:tcPr>
+          <w:p>
+            <w:pPr>
+              <w:tabs>
+                <w:tab w:val="left" w:pos="1556"/>
+                <w:tab w:val="center" w:pos="1848"/>
+              </w:tabs>
+              <w:jc w:val="center"/>
+              <w:cnfStyle w:val="000000000000" w:firstRow="0" w:lastRow="0" w:firstColumn="0" w:lastColumn="0" w:oddVBand="0" w:evenVBand="0" w:oddHBand="0" w:evenHBand="0" w:firstRowFirstColumn="0" w:firstRowLastColumn="0" w:lastRowFirstColumn="0" w:lastRowLastColumn="0"/>
+              <w:rPr>
+                <w:lang w:val="en-US"/>
+              </w:rPr>
+            </w:pPr>
+            <w:proofErr w:type="spellStart"/>
+            <w:r>
+              <w:rPr>
+                <w:lang w:val="en-US"/>
+              </w:rPr>
+              <w:t>other_parties</w:t>
+            </w:r>
+            <w:proofErr w:type="spellEnd"/>
+            <w:r>
+              <w:rPr>
+                <w:lang w:val="en-US"/>
+              </w:rPr>
+              <w:t xml:space="preserve"> </w:t>
+            </w:r>
+            <w:r>
+              <w:rPr>
+                <w:lang w:val="en-US"/>
+              </w:rPr>
+              <w:t>=</w:t>
+            </w:r>
+            <w:r>
+              <w:rPr>
+                <w:lang w:val="en-US"/>
+              </w:rPr>
+              <w:t xml:space="preserve"> </w:t>
+            </w:r>
+            <w:bookmarkStart w:id="0" w:name="_GoBack"/>
+            <w:bookmarkEnd w:id="0"/>
+            <w:r>
+              <w:rPr>
+                <w:lang w:val="en-US"/>
+              </w:rPr>
+              <w:t>none</w:t>
+            </w:r>
+          </w:p>
+        </w:tc>
+      </w:tr>
+    </w:tbl>
+    <w:p>
+      <w:pPr>
+        <w:rPr>
+          <w:lang w:val="en-US"/>
+        </w:rPr>
+      </w:pPr>
     </w:p>
     <w:sectPr>
       <w:pgSz w:w="11906" w:h="16838"/>
@@ -1155,8 +3712,8 @@
 </file>
 
 <file path=word/numbering.xml><?xml version="1.0" encoding="utf-8"?>
-<w:numbering xmlns:wpc="http://schemas.microsoft.com/office/word/2010/wordprocessingCanvas" xmlns:cx="http://schemas.microsoft.com/office/drawing/2014/chartex" xmlns:cx1="http://schemas.microsoft.com/office/drawing/2015/9/8/chartex" xmlns:cx2="http://schemas.microsoft.com/office/drawing/2015/10/21/chartex" xmlns:cx3="http://schemas.microsoft.com/office/drawing/2016/5/9/chartex" xmlns:cx4="http://schemas.microsoft.com/office/drawing/2016/5/10/chartex" xmlns:cx5="http://schemas.microsoft.com/office/drawing/2016/5/11/chartex" xmlns:cx6="http://schemas.microsoft.com/office/drawing/2016/5/12/chartex" xmlns:cx7="http://schemas.microsoft.com/office/drawing/2016/5/13/chartex" xmlns:cx8="http://schemas.microsoft.com/office/drawing/2016/5/14/chartex" xmlns:mc="http://schemas.openxmlformats.org/markup-compatibility/2006" xmlns:aink="http://schemas.microsoft.com/office/drawing/2016/ink" xmlns:am3d="http://schemas.microsoft.com/office/drawing/2017/model3d" xmlns:o="urn:schemas-microsoft-com:office:office" xmlns:r="http://schemas.openxmlformats.org/officeDocument/2006/relationships" xmlns:m="http://schemas.openxmlformats.org/officeDocument/2006/math" xmlns:v="urn:schemas-microsoft-com:vml" xmlns:wp14="http://schemas.microsoft.com/office/word/2010/wordprocessingDrawing" xmlns:wp="http://schemas.openxmlformats.org/drawingml/2006/wordprocessingDrawing" xmlns:w10="urn:schemas-microsoft-com:office:word" xmlns:w="http://schemas.openxmlformats.org/wordprocessingml/2006/main" xmlns:w14="http://schemas.microsoft.com/office/word/2010/wordml" xmlns:w15="http://schemas.microsoft.com/office/word/2012/wordml" xmlns:w16cid="http://schemas.microsoft.com/office/word/2016/wordml/cid" xmlns:w16se="http://schemas.microsoft.com/office/word/2015/wordml/symex" xmlns:wpg="http://schemas.microsoft.com/office/word/2010/wordprocessingGroup" xmlns:wpi="http://schemas.microsoft.com/office/word/2010/wordprocessingInk" xmlns:wne="http://schemas.microsoft.com/office/word/2006/wordml" xmlns:wps="http://schemas.microsoft.com/office/word/2010/wordprocessingShape" mc:Ignorable="w14 w15 w16se w16cid wp14">
-  <w:abstractNum w:abstractNumId="0" w15:restartNumberingAfterBreak="0">
+<w:numbering xmlns:wpc="http://schemas.microsoft.com/office/word/2010/wordprocessingCanvas" xmlns:mc="http://schemas.openxmlformats.org/markup-compatibility/2006" xmlns:o="urn:schemas-microsoft-com:office:office" xmlns:r="http://schemas.openxmlformats.org/officeDocument/2006/relationships" xmlns:m="http://schemas.openxmlformats.org/officeDocument/2006/math" xmlns:v="urn:schemas-microsoft-com:vml" xmlns:wp14="http://schemas.microsoft.com/office/word/2010/wordprocessingDrawing" xmlns:wp="http://schemas.openxmlformats.org/drawingml/2006/wordprocessingDrawing" xmlns:w10="urn:schemas-microsoft-com:office:word" xmlns:w="http://schemas.openxmlformats.org/wordprocessingml/2006/main" xmlns:w14="http://schemas.microsoft.com/office/word/2010/wordml" xmlns:w15="http://schemas.microsoft.com/office/word/2012/wordml" xmlns:wpg="http://schemas.microsoft.com/office/word/2010/wordprocessingGroup" xmlns:wpi="http://schemas.microsoft.com/office/word/2010/wordprocessingInk" xmlns:wne="http://schemas.microsoft.com/office/word/2006/wordml" xmlns:wps="http://schemas.microsoft.com/office/word/2010/wordprocessingShape" mc:Ignorable="w14 w15 wp14">
+  <w:abstractNum w:abstractNumId="0">
     <w:nsid w:val="504A6D35"/>
     <w:multiLevelType w:val="hybridMultilevel"/>
     <w:tmpl w:val="0C380D30"/>
@@ -1268,7 +3825,7 @@
       </w:rPr>
     </w:lvl>
   </w:abstractNum>
-  <w:abstractNum w:abstractNumId="1" w15:restartNumberingAfterBreak="0">
+  <w:abstractNum w:abstractNumId="1">
     <w:nsid w:val="7F484806"/>
     <w:multiLevelType w:val="hybridMultilevel"/>
     <w:tmpl w:val="0F9C49B0"/>
@@ -1390,7 +3947,7 @@
 </file>
 
 <file path=word/styles.xml><?xml version="1.0" encoding="utf-8"?>
-<w:styles xmlns:mc="http://schemas.openxmlformats.org/markup-compatibility/2006" xmlns:r="http://schemas.openxmlformats.org/officeDocument/2006/relationships" xmlns:w="http://schemas.openxmlformats.org/wordprocessingml/2006/main" xmlns:w14="http://schemas.microsoft.com/office/word/2010/wordml" xmlns:w15="http://schemas.microsoft.com/office/word/2012/wordml" xmlns:w16cid="http://schemas.microsoft.com/office/word/2016/wordml/cid" xmlns:w16se="http://schemas.microsoft.com/office/word/2015/wordml/symex" mc:Ignorable="w14 w15 w16se w16cid">
+<w:styles xmlns:mc="http://schemas.openxmlformats.org/markup-compatibility/2006" xmlns:r="http://schemas.openxmlformats.org/officeDocument/2006/relationships" xmlns:w="http://schemas.openxmlformats.org/wordprocessingml/2006/main" xmlns:w14="http://schemas.microsoft.com/office/word/2010/wordml" xmlns:w15="http://schemas.microsoft.com/office/word/2012/wordml" mc:Ignorable="w14 w15">
   <w:docDefaults>
     <w:rPrDefault>
       <w:rPr>
@@ -1406,7 +3963,7 @@
       </w:pPr>
     </w:pPrDefault>
   </w:docDefaults>
-  <w:latentStyles w:defLockedState="0" w:defUIPriority="99" w:defSemiHidden="0" w:defUnhideWhenUsed="0" w:defQFormat="0" w:count="375">
+  <w:latentStyles w:defLockedState="0" w:defUIPriority="99" w:defSemiHidden="0" w:defUnhideWhenUsed="0" w:defQFormat="0" w:count="371">
     <w:lsdException w:name="Normal" w:uiPriority="0" w:qFormat="1"/>
     <w:lsdException w:name="heading 1" w:uiPriority="9" w:qFormat="1"/>
     <w:lsdException w:name="heading 2" w:semiHidden="1" w:uiPriority="9" w:unhideWhenUsed="1" w:qFormat="1"/>
@@ -1778,10 +4335,6 @@
     <w:lsdException w:name="List Table 5 Dark Accent 6" w:uiPriority="50"/>
     <w:lsdException w:name="List Table 6 Colorful Accent 6" w:uiPriority="51"/>
     <w:lsdException w:name="List Table 7 Colorful Accent 6" w:uiPriority="52"/>
-    <w:lsdException w:name="Mention" w:semiHidden="1" w:unhideWhenUsed="1"/>
-    <w:lsdException w:name="Smart Hyperlink" w:semiHidden="1" w:unhideWhenUsed="1"/>
-    <w:lsdException w:name="Hashtag" w:semiHidden="1" w:unhideWhenUsed="1"/>
-    <w:lsdException w:name="Unresolved Mention" w:semiHidden="1" w:unhideWhenUsed="1"/>
   </w:latentStyles>
   <w:style w:type="paragraph" w:default="1" w:styleId="Normal">
     <w:name w:val="Normal"/>
@@ -1823,6 +4376,7 @@
       <w:spacing w:after="0" w:line="240" w:lineRule="auto"/>
     </w:pPr>
     <w:tblPr>
+      <w:tblInd w:w="0" w:type="dxa"/>
       <w:tblBorders>
         <w:top w:val="single" w:sz="4" w:space="0" w:color="auto"/>
         <w:left w:val="single" w:sz="4" w:space="0" w:color="auto"/>
@@ -1831,6 +4385,12 @@
         <w:insideH w:val="single" w:sz="4" w:space="0" w:color="auto"/>
         <w:insideV w:val="single" w:sz="4" w:space="0" w:color="auto"/>
       </w:tblBorders>
+      <w:tblCellMar>
+        <w:top w:w="0" w:type="dxa"/>
+        <w:left w:w="108" w:type="dxa"/>
+        <w:bottom w:w="0" w:type="dxa"/>
+        <w:right w:w="108" w:type="dxa"/>
+      </w:tblCellMar>
     </w:tblPr>
   </w:style>
   <w:style w:type="table" w:styleId="Tabladecuadrcula1clara-nfasis1">
@@ -1844,6 +4404,7 @@
     <w:tblPr>
       <w:tblStyleRowBandSize w:val="1"/>
       <w:tblStyleColBandSize w:val="1"/>
+      <w:tblInd w:w="0" w:type="dxa"/>
       <w:tblBorders>
         <w:top w:val="single" w:sz="4" w:space="0" w:color="B4C6E7" w:themeColor="accent1" w:themeTint="66"/>
         <w:left w:val="single" w:sz="4" w:space="0" w:color="B4C6E7" w:themeColor="accent1" w:themeTint="66"/>
@@ -1852,6 +4413,12 @@
         <w:insideH w:val="single" w:sz="4" w:space="0" w:color="B4C6E7" w:themeColor="accent1" w:themeTint="66"/>
         <w:insideV w:val="single" w:sz="4" w:space="0" w:color="B4C6E7" w:themeColor="accent1" w:themeTint="66"/>
       </w:tblBorders>
+      <w:tblCellMar>
+        <w:top w:w="0" w:type="dxa"/>
+        <w:left w:w="108" w:type="dxa"/>
+        <w:bottom w:w="0" w:type="dxa"/>
+        <w:right w:w="108" w:type="dxa"/>
+      </w:tblCellMar>
     </w:tblPr>
     <w:tblStylePr w:type="firstRow">
       <w:rPr>
@@ -1901,6 +4468,7 @@
     <w:tblPr>
       <w:tblStyleRowBandSize w:val="1"/>
       <w:tblStyleColBandSize w:val="1"/>
+      <w:tblInd w:w="0" w:type="dxa"/>
       <w:tblBorders>
         <w:top w:val="single" w:sz="4" w:space="0" w:color="BFBFBF" w:themeColor="background1" w:themeShade="BF"/>
         <w:left w:val="single" w:sz="4" w:space="0" w:color="BFBFBF" w:themeColor="background1" w:themeShade="BF"/>
@@ -1909,6 +4477,12 @@
         <w:insideH w:val="single" w:sz="4" w:space="0" w:color="BFBFBF" w:themeColor="background1" w:themeShade="BF"/>
         <w:insideV w:val="single" w:sz="4" w:space="0" w:color="BFBFBF" w:themeColor="background1" w:themeShade="BF"/>
       </w:tblBorders>
+      <w:tblCellMar>
+        <w:top w:w="0" w:type="dxa"/>
+        <w:left w:w="108" w:type="dxa"/>
+        <w:bottom w:w="0" w:type="dxa"/>
+        <w:right w:w="108" w:type="dxa"/>
+      </w:tblCellMar>
     </w:tblPr>
     <w:tblStylePr w:type="firstRow">
       <w:rPr>
@@ -1975,6 +4549,13 @@
     <w:tblPr>
       <w:tblStyleRowBandSize w:val="1"/>
       <w:tblStyleColBandSize w:val="1"/>
+      <w:tblInd w:w="0" w:type="dxa"/>
+      <w:tblCellMar>
+        <w:top w:w="0" w:type="dxa"/>
+        <w:left w:w="108" w:type="dxa"/>
+        <w:bottom w:w="0" w:type="dxa"/>
+        <w:right w:w="108" w:type="dxa"/>
+      </w:tblCellMar>
     </w:tblPr>
     <w:tblStylePr w:type="firstRow">
       <w:rPr>
@@ -2083,6 +4664,16 @@
         </w:tcBorders>
       </w:tcPr>
     </w:tblStylePr>
+  </w:style>
+  <w:style w:type="character" w:styleId="Textodelmarcadordeposicin">
+    <w:name w:val="Placeholder Text"/>
+    <w:basedOn w:val="Fuentedeprrafopredeter"/>
+    <w:uiPriority w:val="99"/>
+    <w:semiHidden/>
+    <w:rsid w:val="00B96D76"/>
+    <w:rPr>
+      <w:color w:val="808080"/>
+    </w:rPr>
   </w:style>
 </w:styles>
 </file>

</xml_diff>